<commit_message>
update relatório e readme
* adicionado mais coisas no readme
* feito a introdução do relatório
</commit_message>
<xml_diff>
--- a/Estrutura basica para utilizar em seu Artigo TCC (Projeto de Pesquisa).docx
+++ b/Estrutura basica para utilizar em seu Artigo TCC (Projeto de Pesquisa).docx
@@ -23,7 +23,7 @@
           <w:sz w:val="28"/>
           <w:szCs w:val="28"/>
         </w:rPr>
-        <w:t>TÍTULO</w:t>
+        <w:t>APLICATIVO PARA O CÁLCULO DO CONSUMO DE ENERGIA RESIDENCIAL</w:t>
       </w:r>
       <w:r>
         <w:rPr>
@@ -117,6 +117,14 @@
         </w:rPr>
         <w:t>SANTOS, Carlos</w:t>
       </w:r>
+      <w:r>
+        <w:rPr>
+          <w:rFonts w:ascii="Arial" w:hAnsi="Arial" w:cs="Arial"/>
+          <w:sz w:val="24"/>
+          <w:szCs w:val="24"/>
+        </w:rPr>
+        <w:t xml:space="preserve"> Augusto Ferreira</w:t>
+      </w:r>
     </w:p>
     <w:p>
       <w:pPr>
@@ -199,7 +207,13 @@
     <w:p>
       <w:pPr>
         <w:pStyle w:val="TtuloX"/>
-        <w:ind w:left="360" w:firstLine="348"/>
+        <w:ind w:left="360"/>
+      </w:pPr>
+    </w:p>
+    <w:p>
+      <w:pPr>
+        <w:pStyle w:val="TtuloX"/>
+        <w:ind w:firstLine="348"/>
         <w:jc w:val="both"/>
         <w:rPr>
           <w:b w:val="0"/>
@@ -217,7 +231,7 @@
     <w:p>
       <w:pPr>
         <w:pStyle w:val="TtuloX"/>
-        <w:ind w:left="360" w:firstLine="348"/>
+        <w:ind w:firstLine="348"/>
         <w:jc w:val="both"/>
         <w:rPr>
           <w:b w:val="0"/>
@@ -256,7 +270,7 @@
     <w:p>
       <w:pPr>
         <w:pStyle w:val="TtuloX"/>
-        <w:ind w:left="360" w:firstLine="348"/>
+        <w:ind w:firstLine="348"/>
         <w:jc w:val="both"/>
         <w:rPr>
           <w:b w:val="0"/>
@@ -269,12 +283,269 @@
           <w:bCs/>
         </w:rPr>
         <w:t xml:space="preserve">Por isso, precisamos otimizar o gasto energético da população </w:t>
+      </w:r>
+      <w:r>
+        <w:rPr>
+          <w:b w:val="0"/>
+          <w:bCs/>
+        </w:rPr>
+        <w:t>e ajuda-los</w:t>
+      </w:r>
+      <w:r>
+        <w:rPr>
+          <w:b w:val="0"/>
+          <w:bCs/>
+        </w:rPr>
+        <w:t xml:space="preserve"> a tomar certas decisões de onde e ou quando poupar, mostrando as principais causas que fazem com que o gasto seja maior do que a média</w:t>
+      </w:r>
+      <w:r>
+        <w:rPr>
+          <w:b w:val="0"/>
+          <w:bCs/>
+        </w:rPr>
+        <w:t>. Vamos construir um aplicativo, onde</w:t>
+      </w:r>
+      <w:r>
+        <w:rPr>
+          <w:b w:val="0"/>
+          <w:bCs/>
+        </w:rPr>
+        <w:t xml:space="preserve"> o objetivo principal</w:t>
+      </w:r>
+      <w:r>
+        <w:rPr>
+          <w:b w:val="0"/>
+          <w:bCs/>
+        </w:rPr>
+        <w:t xml:space="preserve"> é</w:t>
+      </w:r>
+      <w:r>
+        <w:rPr>
+          <w:b w:val="0"/>
+          <w:bCs/>
+        </w:rPr>
+        <w:t xml:space="preserve"> mostrar financeiramente e através de vistas palpáveis o quanto se gasta em uma residência, e dar </w:t>
+      </w:r>
+      <w:r>
+        <w:rPr>
+          <w:b w:val="0"/>
+          <w:bCs/>
+        </w:rPr>
+        <w:t>ao usuário</w:t>
+      </w:r>
+      <w:r>
+        <w:rPr>
+          <w:b w:val="0"/>
+          <w:bCs/>
+        </w:rPr>
+        <w:t xml:space="preserve"> medidas simples para que o consumo de energia diminua, e entre outras opções de energias limpas.</w:t>
+      </w:r>
+    </w:p>
+    <w:p>
+      <w:pPr>
+        <w:pStyle w:val="TtuloX"/>
+        <w:jc w:val="both"/>
+        <w:rPr>
+          <w:b w:val="0"/>
+          <w:bCs/>
+        </w:rPr>
+      </w:pPr>
+    </w:p>
+    <w:p>
+      <w:pPr>
+        <w:pStyle w:val="TtuloX"/>
+        <w:jc w:val="both"/>
+        <w:rPr>
+          <w:b w:val="0"/>
+          <w:bCs/>
+        </w:rPr>
+      </w:pPr>
+    </w:p>
+    <w:p>
+      <w:pPr>
+        <w:pStyle w:val="TtuloX"/>
+        <w:jc w:val="both"/>
+        <w:rPr>
+          <w:b w:val="0"/>
+          <w:bCs/>
+        </w:rPr>
+      </w:pPr>
+    </w:p>
+    <w:p>
+      <w:pPr>
+        <w:pStyle w:val="TtuloX"/>
+        <w:jc w:val="both"/>
+        <w:rPr>
+          <w:b w:val="0"/>
+          <w:bCs/>
+        </w:rPr>
+      </w:pPr>
+    </w:p>
+    <w:p>
+      <w:pPr>
+        <w:pStyle w:val="TtuloX"/>
+        <w:jc w:val="both"/>
+      </w:pPr>
+      <w:r>
+        <w:lastRenderedPageBreak/>
+        <w:t>Objetivo Geral:</w:t>
+      </w:r>
+    </w:p>
+    <w:p>
+      <w:pPr>
+        <w:pStyle w:val="TtuloX"/>
+        <w:jc w:val="both"/>
+        <w:rPr>
+          <w:b w:val="0"/>
+          <w:bCs/>
+        </w:rPr>
+      </w:pPr>
+      <w:r>
+        <w:rPr>
+          <w:b w:val="0"/>
+          <w:bCs/>
+        </w:rPr>
+        <w:tab/>
+        <w:t>Desenvolver um sistema de consumo que tenha como entrada a</w:t>
+      </w:r>
+      <w:r>
+        <w:rPr>
+          <w:b w:val="0"/>
+          <w:bCs/>
+        </w:rPr>
+        <w:t xml:space="preserve"> </w:t>
+      </w:r>
+      <w:r>
+        <w:rPr>
+          <w:b w:val="0"/>
+          <w:bCs/>
+        </w:rPr>
+        <w:t>quantidade de pessoas em uma residência e a quantidade de equipamentos que consomem energia da mesma e também adicionar a perca de energia baseado na estimativa da idade média de uma casa brasileira decorrente a sua fiação antiga ou não, e ter uma estimativa de consumo médio em Kw “Quilowatts” baseado na conta mensal de energia.</w:t>
+      </w:r>
+    </w:p>
+    <w:p>
+      <w:pPr>
+        <w:pStyle w:val="TtuloX"/>
+        <w:jc w:val="both"/>
+        <w:rPr>
+          <w:b w:val="0"/>
+          <w:bCs/>
+        </w:rPr>
+      </w:pPr>
+      <w:r>
+        <w:rPr>
+          <w:b w:val="0"/>
+          <w:bCs/>
+        </w:rPr>
+        <w:tab/>
+        <w:t>Sua saída mostrará ao cliente seu consumo em Kw “Quilowatts”, e também em R$ “Real”, trará na tela formas de economizar, com energia limpa, tais como solar fotovoltaica, e por consequência gastar menos seu dinheiro, e trazer em gráficos a economia que traria ao cliente se ele adotasse tais medidas.</w:t>
       </w:r>
     </w:p>
     <w:p>
       <w:pPr>
         <w:pStyle w:val="TtuloX"/>
         <w:ind w:left="708"/>
+        <w:jc w:val="both"/>
+        <w:rPr>
+          <w:b w:val="0"/>
+          <w:bCs/>
+        </w:rPr>
+      </w:pPr>
+    </w:p>
+    <w:p>
+      <w:pPr>
+        <w:pStyle w:val="TtuloX"/>
+        <w:jc w:val="both"/>
+      </w:pPr>
+      <w:r>
+        <w:t>Objetivos específicos:</w:t>
+      </w:r>
+    </w:p>
+    <w:p>
+      <w:pPr>
+        <w:pStyle w:val="TtuloX"/>
+        <w:numPr>
+          <w:ilvl w:val="0"/>
+          <w:numId w:val="7"/>
+        </w:numPr>
+        <w:ind w:left="720"/>
+        <w:jc w:val="both"/>
+        <w:rPr>
+          <w:b w:val="0"/>
+          <w:bCs/>
+        </w:rPr>
+      </w:pPr>
+      <w:r>
+        <w:rPr>
+          <w:b w:val="0"/>
+          <w:bCs/>
+        </w:rPr>
+        <w:t xml:space="preserve">Desenvolver um aplicativo/página web, em </w:t>
+      </w:r>
+      <w:proofErr w:type="spellStart"/>
+      <w:r>
+        <w:rPr>
+          <w:b w:val="0"/>
+          <w:bCs/>
+        </w:rPr>
+        <w:t>flutter</w:t>
+      </w:r>
+      <w:proofErr w:type="spellEnd"/>
+      <w:r>
+        <w:rPr>
+          <w:b w:val="0"/>
+          <w:bCs/>
+        </w:rPr>
+        <w:t>/outros.</w:t>
+      </w:r>
+    </w:p>
+    <w:p>
+      <w:pPr>
+        <w:pStyle w:val="TtuloX"/>
+        <w:numPr>
+          <w:ilvl w:val="0"/>
+          <w:numId w:val="7"/>
+        </w:numPr>
+        <w:ind w:left="720"/>
+        <w:jc w:val="both"/>
+        <w:rPr>
+          <w:b w:val="0"/>
+          <w:bCs/>
+        </w:rPr>
+      </w:pPr>
+      <w:r>
+        <w:rPr>
+          <w:b w:val="0"/>
+          <w:bCs/>
+        </w:rPr>
+        <w:t>Especificar o uso de energias limpas.</w:t>
+      </w:r>
+    </w:p>
+    <w:p>
+      <w:pPr>
+        <w:pStyle w:val="TtuloX"/>
+        <w:numPr>
+          <w:ilvl w:val="0"/>
+          <w:numId w:val="7"/>
+        </w:numPr>
+        <w:ind w:left="720"/>
+        <w:jc w:val="both"/>
+        <w:rPr>
+          <w:b w:val="0"/>
+          <w:bCs/>
+        </w:rPr>
+      </w:pPr>
+      <w:r>
+        <w:rPr>
+          <w:b w:val="0"/>
+          <w:bCs/>
+        </w:rPr>
+        <w:t>Escrever a proposta.</w:t>
+      </w:r>
+    </w:p>
+    <w:p>
+      <w:pPr>
+        <w:pStyle w:val="TtuloX"/>
         <w:jc w:val="both"/>
         <w:rPr>
           <w:b w:val="0"/>
@@ -313,6 +584,350 @@
     </w:p>
     <w:p>
       <w:pPr>
+        <w:pStyle w:val="Style2"/>
+      </w:pPr>
+      <w:r>
+        <w:t>Breve abordagem sobre Software/Aplicativos</w:t>
+      </w:r>
+    </w:p>
+    <w:p>
+      <w:pPr>
+        <w:pStyle w:val="Style2"/>
+        <w:numPr>
+          <w:ilvl w:val="0"/>
+          <w:numId w:val="0"/>
+        </w:numPr>
+        <w:ind w:left="360" w:firstLine="624"/>
+      </w:pPr>
+      <w:r>
+        <w:t xml:space="preserve">O </w:t>
+      </w:r>
+      <w:r>
+        <w:t>software</w:t>
+      </w:r>
+      <w:r>
+        <w:t xml:space="preserve"> é a alma e a consciência do computador, de maneira teórica é um conjunto de componentes lógicos do computador, são as instruções que controlam seu funcionamento, ele teve sua maior popularização nos primeiros computadores pessoais.</w:t>
+      </w:r>
+    </w:p>
+    <w:p>
+      <w:pPr>
+        <w:pStyle w:val="Style2"/>
+        <w:numPr>
+          <w:ilvl w:val="0"/>
+          <w:numId w:val="0"/>
+        </w:numPr>
+        <w:ind w:left="360"/>
+      </w:pPr>
+      <w:r>
+        <w:tab/>
+        <w:t xml:space="preserve">O software foi inicialmente pensado para atender as maiores necessidades dos primeiros programadores, pois os computadores, </w:t>
+      </w:r>
+      <w:r>
+        <w:t>até</w:t>
+      </w:r>
+      <w:r>
+        <w:t xml:space="preserve"> mesmo os atuais, não conseguem entender nenhum tipo de linguagem humana. Ao contrário disso os computadores entendem os códigos binários.</w:t>
+      </w:r>
+    </w:p>
+    <w:p>
+      <w:pPr>
+        <w:pStyle w:val="Style2"/>
+        <w:numPr>
+          <w:ilvl w:val="0"/>
+          <w:numId w:val="0"/>
+        </w:numPr>
+        <w:ind w:left="360" w:firstLine="348"/>
+      </w:pPr>
+      <w:r>
+        <w:t xml:space="preserve">As interfaces dos </w:t>
+      </w:r>
+      <w:r>
+        <w:t>softwares</w:t>
+      </w:r>
+      <w:r>
+        <w:t xml:space="preserve"> </w:t>
+      </w:r>
+      <w:r>
+        <w:t>são</w:t>
+      </w:r>
+      <w:r>
+        <w:t xml:space="preserve"> a cara dos programas aplicativos </w:t>
+      </w:r>
+      <w:r>
+        <w:t>etc.</w:t>
+      </w:r>
+      <w:r>
+        <w:t xml:space="preserve">, é o que o usuário comum mais se </w:t>
+      </w:r>
+      <w:r>
+        <w:t>identifica</w:t>
+      </w:r>
+      <w:r>
+        <w:t>, como software, e é o ponto inicial para que o hardware possa entender o que o seu usuário ir</w:t>
+      </w:r>
+      <w:r>
+        <w:t>á</w:t>
+      </w:r>
+      <w:r>
+        <w:t xml:space="preserve"> precisar de resposta do mesmo.</w:t>
+      </w:r>
+    </w:p>
+    <w:p>
+      <w:pPr>
+        <w:pStyle w:val="Style2"/>
+        <w:numPr>
+          <w:ilvl w:val="0"/>
+          <w:numId w:val="0"/>
+        </w:numPr>
+        <w:ind w:left="360"/>
+      </w:pPr>
+      <w:r>
+        <w:rPr>
+          <w:noProof/>
+        </w:rPr>
+        <w:lastRenderedPageBreak/>
+        <w:pict w14:anchorId="3395673D">
+          <v:shapetype id="_x0000_t202" coordsize="21600,21600" o:spt="202" path="m,l,21600r21600,l21600,xe">
+            <v:stroke joinstyle="miter"/>
+            <v:path gradientshapeok="t" o:connecttype="rect"/>
+          </v:shapetype>
+          <v:shape id="_x0000_s1027" type="#_x0000_t202" style="position:absolute;left:0;text-align:left;margin-left:95.7pt;margin-top:73.3pt;width:286.6pt;height:14.9pt;z-index:251660288;mso-position-horizontal-relative:text;mso-position-vertical-relative:text" stroked="f">
+            <v:textbox inset="0,0,0,0">
+              <w:txbxContent>
+                <w:p>
+                  <w:pPr>
+                    <w:pStyle w:val="Legenda"/>
+                    <w:jc w:val="center"/>
+                    <w:rPr>
+                      <w:rFonts w:ascii="Arial" w:hAnsi="Arial" w:cs="Arial"/>
+                      <w:noProof/>
+                      <w:color w:val="000000" w:themeColor="text1"/>
+                      <w:sz w:val="28"/>
+                      <w:szCs w:val="28"/>
+                    </w:rPr>
+                  </w:pPr>
+                  <w:r>
+                    <w:rPr>
+                      <w:rFonts w:ascii="Arial" w:hAnsi="Arial" w:cs="Arial"/>
+                      <w:color w:val="000000" w:themeColor="text1"/>
+                      <w:sz w:val="20"/>
+                      <w:szCs w:val="20"/>
+                    </w:rPr>
+                    <w:t xml:space="preserve">Figura </w:t>
+                  </w:r>
+                  <w:r>
+                    <w:rPr>
+                      <w:rFonts w:ascii="Arial" w:hAnsi="Arial" w:cs="Arial"/>
+                      <w:color w:val="000000" w:themeColor="text1"/>
+                      <w:sz w:val="20"/>
+                      <w:szCs w:val="20"/>
+                    </w:rPr>
+                    <w:fldChar w:fldCharType="begin"/>
+                  </w:r>
+                  <w:r>
+                    <w:rPr>
+                      <w:rFonts w:ascii="Arial" w:hAnsi="Arial" w:cs="Arial"/>
+                      <w:color w:val="000000" w:themeColor="text1"/>
+                      <w:sz w:val="20"/>
+                      <w:szCs w:val="20"/>
+                    </w:rPr>
+                    <w:instrText xml:space="preserve"> SEQ Figura \* ARABIC </w:instrText>
+                  </w:r>
+                  <w:r>
+                    <w:rPr>
+                      <w:rFonts w:ascii="Arial" w:hAnsi="Arial" w:cs="Arial"/>
+                      <w:color w:val="000000" w:themeColor="text1"/>
+                      <w:sz w:val="20"/>
+                      <w:szCs w:val="20"/>
+                    </w:rPr>
+                    <w:fldChar w:fldCharType="separate"/>
+                  </w:r>
+                  <w:r>
+                    <w:rPr>
+                      <w:rFonts w:ascii="Arial" w:hAnsi="Arial" w:cs="Arial"/>
+                      <w:noProof/>
+                      <w:color w:val="000000" w:themeColor="text1"/>
+                      <w:sz w:val="20"/>
+                      <w:szCs w:val="20"/>
+                    </w:rPr>
+                    <w:t>1</w:t>
+                  </w:r>
+                  <w:r>
+                    <w:rPr>
+                      <w:rFonts w:ascii="Arial" w:hAnsi="Arial" w:cs="Arial"/>
+                      <w:color w:val="000000" w:themeColor="text1"/>
+                      <w:sz w:val="20"/>
+                      <w:szCs w:val="20"/>
+                    </w:rPr>
+                    <w:fldChar w:fldCharType="end"/>
+                  </w:r>
+                  <w:r>
+                    <w:rPr>
+                      <w:rFonts w:ascii="Arial" w:hAnsi="Arial" w:cs="Arial"/>
+                      <w:color w:val="000000" w:themeColor="text1"/>
+                      <w:sz w:val="20"/>
+                      <w:szCs w:val="20"/>
+                    </w:rPr>
+                    <w:t xml:space="preserve"> - Detalha como eram os primeiros cartões</w:t>
+                  </w:r>
+                </w:p>
+              </w:txbxContent>
+            </v:textbox>
+            <w10:wrap type="topAndBottom"/>
+          </v:shape>
+        </w:pict>
+      </w:r>
+      <w:r>
+        <w:rPr>
+          <w:noProof/>
+        </w:rPr>
+        <w:drawing>
+          <wp:anchor distT="0" distB="0" distL="114300" distR="114300" simplePos="0" relativeHeight="251662848" behindDoc="0" locked="0" layoutInCell="1" allowOverlap="1" wp14:anchorId="61EE378D" wp14:editId="02A5FF1F">
+            <wp:simplePos x="0" y="0"/>
+            <wp:positionH relativeFrom="margin">
+              <wp:posOffset>1233170</wp:posOffset>
+            </wp:positionH>
+            <wp:positionV relativeFrom="margin">
+              <wp:posOffset>1111885</wp:posOffset>
+            </wp:positionV>
+            <wp:extent cx="3639820" cy="1926590"/>
+            <wp:effectExtent l="0" t="0" r="0" b="0"/>
+            <wp:wrapTopAndBottom/>
+            <wp:docPr id="1" name="Imagem 1"/>
+            <wp:cNvGraphicFramePr>
+              <a:graphicFrameLocks xmlns:a="http://schemas.openxmlformats.org/drawingml/2006/main" noChangeAspect="1"/>
+            </wp:cNvGraphicFramePr>
+            <a:graphic xmlns:a="http://schemas.openxmlformats.org/drawingml/2006/main">
+              <a:graphicData uri="http://schemas.openxmlformats.org/drawingml/2006/picture">
+                <pic:pic xmlns:pic="http://schemas.openxmlformats.org/drawingml/2006/picture">
+                  <pic:nvPicPr>
+                    <pic:cNvPr id="0" name="Picture 2"/>
+                    <pic:cNvPicPr>
+                      <a:picLocks noChangeAspect="1" noChangeArrowheads="1"/>
+                    </pic:cNvPicPr>
+                  </pic:nvPicPr>
+                  <pic:blipFill>
+                    <a:blip r:embed="rId8">
+                      <a:extLst>
+                        <a:ext uri="{28A0092B-C50C-407E-A947-70E740481C1C}">
+                          <a14:useLocalDpi xmlns:a14="http://schemas.microsoft.com/office/drawing/2010/main" val="0"/>
+                        </a:ext>
+                      </a:extLst>
+                    </a:blip>
+                    <a:srcRect/>
+                    <a:stretch>
+                      <a:fillRect/>
+                    </a:stretch>
+                  </pic:blipFill>
+                  <pic:spPr bwMode="auto">
+                    <a:xfrm>
+                      <a:off x="0" y="0"/>
+                      <a:ext cx="3639820" cy="1926590"/>
+                    </a:xfrm>
+                    <a:prstGeom prst="rect">
+                      <a:avLst/>
+                    </a:prstGeom>
+                    <a:noFill/>
+                  </pic:spPr>
+                </pic:pic>
+              </a:graphicData>
+            </a:graphic>
+          </wp:anchor>
+        </w:drawing>
+      </w:r>
+      <w:r>
+        <w:tab/>
+        <w:t xml:space="preserve">As primeiras instruções traduzidas do software para o hardware, foi a </w:t>
+      </w:r>
+      <w:r>
+        <w:t>máquina</w:t>
+      </w:r>
+      <w:r>
+        <w:t xml:space="preserve"> que fazia furos, onde se o ponto era perfurado, significava zero, se não um. Os primeiros cartões foram projetados pela I</w:t>
+      </w:r>
+      <w:r>
+        <w:t>BM.</w:t>
+      </w:r>
+    </w:p>
+    <w:p>
+      <w:pPr>
+        <w:pStyle w:val="Style2"/>
+        <w:numPr>
+          <w:ilvl w:val="0"/>
+          <w:numId w:val="0"/>
+        </w:numPr>
+        <w:ind w:left="792" w:hanging="432"/>
+        <w:jc w:val="center"/>
+        <w:rPr>
+          <w:color w:val="000000" w:themeColor="text1"/>
+          <w:sz w:val="22"/>
+          <w:szCs w:val="22"/>
+        </w:rPr>
+      </w:pPr>
+      <w:r>
+        <w:rPr>
+          <w:color w:val="000000" w:themeColor="text1"/>
+          <w:sz w:val="22"/>
+          <w:szCs w:val="22"/>
+        </w:rPr>
+        <w:t xml:space="preserve">Fonte: </w:t>
+      </w:r>
+      <w:hyperlink r:id="rId9" w:history="1">
+        <w:r>
+          <w:rPr>
+            <w:rStyle w:val="Hyperlink"/>
+            <w:color w:val="000000" w:themeColor="text1"/>
+            <w:sz w:val="22"/>
+            <w:szCs w:val="22"/>
+            <w:u w:val="none"/>
+          </w:rPr>
+          <w:t>http://piano.dsi.uminho.pt/museuv/cperfurado.html</w:t>
+        </w:r>
+      </w:hyperlink>
+    </w:p>
+    <w:p>
+      <w:pPr>
+        <w:pStyle w:val="Style2"/>
+        <w:numPr>
+          <w:ilvl w:val="0"/>
+          <w:numId w:val="0"/>
+        </w:numPr>
+        <w:ind w:left="792" w:hanging="432"/>
+        <w:jc w:val="center"/>
+      </w:pPr>
+    </w:p>
+    <w:p>
+      <w:pPr>
+        <w:pStyle w:val="Style2"/>
+      </w:pPr>
+      <w:r>
+        <w:t>SEÇÃO SECUNDÁRIA</w:t>
+      </w:r>
+    </w:p>
+    <w:p>
+      <w:pPr>
+        <w:pStyle w:val="TituloXX"/>
+      </w:pPr>
+      <w:r>
+        <w:t>SEÇÃO SECUNDÁRIA</w:t>
+      </w:r>
+      <w:r>
+        <w:t xml:space="preserve"> </w:t>
+      </w:r>
+    </w:p>
+    <w:p>
+      <w:pPr>
+        <w:pStyle w:val="Style3"/>
+      </w:pPr>
+      <w:r>
+        <w:t>Seção terciária</w:t>
+      </w:r>
+      <w:r>
+        <w:t xml:space="preserve"> </w:t>
+      </w:r>
+    </w:p>
+    <w:p>
+      <w:pPr>
         <w:pStyle w:val="Style1"/>
         <w:numPr>
           <w:ilvl w:val="0"/>
@@ -323,53 +938,6 @@
     </w:p>
     <w:p>
       <w:pPr>
-        <w:pStyle w:val="Style2"/>
-      </w:pPr>
-      <w:r>
-        <w:t xml:space="preserve">SEÇÃO </w:t>
-      </w:r>
-      <w:r>
-        <w:t>SECUNDÁRIA</w:t>
-      </w:r>
-      <w:r>
-        <w:t xml:space="preserve"> </w:t>
-      </w:r>
-    </w:p>
-    <w:p>
-      <w:pPr>
-        <w:pStyle w:val="Style2"/>
-      </w:pPr>
-      <w:r>
-        <w:t>SEÇÃO SECUNDÁRIA</w:t>
-      </w:r>
-      <w:r>
-        <w:t xml:space="preserve"> </w:t>
-      </w:r>
-    </w:p>
-    <w:p>
-      <w:pPr>
-        <w:pStyle w:val="TituloXX"/>
-      </w:pPr>
-      <w:r>
-        <w:t>SEÇÃO SECUNDÁRIA</w:t>
-      </w:r>
-      <w:r>
-        <w:t xml:space="preserve"> </w:t>
-      </w:r>
-    </w:p>
-    <w:p>
-      <w:pPr>
-        <w:pStyle w:val="Style3"/>
-      </w:pPr>
-      <w:r>
-        <w:t>Seção terciária</w:t>
-      </w:r>
-      <w:r>
-        <w:t xml:space="preserve"> </w:t>
-      </w:r>
-    </w:p>
-    <w:p>
-      <w:pPr>
         <w:pStyle w:val="Style1"/>
         <w:numPr>
           <w:ilvl w:val="0"/>
@@ -377,18 +945,7 @@
         </w:numPr>
         <w:ind w:left="360" w:hanging="360"/>
       </w:pPr>
-    </w:p>
-    <w:p>
-      <w:pPr>
-        <w:pStyle w:val="Style1"/>
-        <w:numPr>
-          <w:ilvl w:val="0"/>
-          <w:numId w:val="0"/>
-        </w:numPr>
-        <w:ind w:left="360" w:hanging="360"/>
-      </w:pPr>
-      <w:r>
-        <w:lastRenderedPageBreak/>
+      <w:r>
         <w:tab/>
       </w:r>
     </w:p>
@@ -497,7 +1054,7 @@
       </w:pPr>
     </w:p>
     <w:sectPr>
-      <w:headerReference w:type="default" r:id="rId8"/>
+      <w:headerReference w:type="default" r:id="rId10"/>
       <w:pgSz w:w="12240" w:h="15840"/>
       <w:pgMar w:top="1701" w:right="1134" w:bottom="1134" w:left="1701" w:header="720" w:footer="720" w:gutter="0"/>
       <w:cols w:space="720"/>
@@ -931,6 +1488,118 @@
     </w:lvl>
   </w:abstractNum>
   <w:abstractNum w:abstractNumId="3" w15:restartNumberingAfterBreak="0">
+    <w:nsid w:val="39D447F2"/>
+    <w:multiLevelType w:val="hybridMultilevel"/>
+    <w:tmpl w:val="4C82980A"/>
+    <w:lvl w:ilvl="0" w:tplc="04160001">
+      <w:start w:val="1"/>
+      <w:numFmt w:val="bullet"/>
+      <w:lvlText w:val=""/>
+      <w:lvlJc w:val="left"/>
+      <w:pPr>
+        <w:ind w:left="1428" w:hanging="360"/>
+      </w:pPr>
+      <w:rPr>
+        <w:rFonts w:ascii="Symbol" w:hAnsi="Symbol" w:hint="default"/>
+      </w:rPr>
+    </w:lvl>
+    <w:lvl w:ilvl="1" w:tplc="C47E8C8C">
+      <w:numFmt w:val="bullet"/>
+      <w:lvlText w:val="•"/>
+      <w:lvlJc w:val="left"/>
+      <w:pPr>
+        <w:ind w:left="2493" w:hanging="705"/>
+      </w:pPr>
+      <w:rPr>
+        <w:rFonts w:ascii="Arial" w:eastAsiaTheme="minorHAnsi" w:hAnsi="Arial" w:cs="Arial" w:hint="default"/>
+      </w:rPr>
+    </w:lvl>
+    <w:lvl w:ilvl="2" w:tplc="04160005" w:tentative="1">
+      <w:start w:val="1"/>
+      <w:numFmt w:val="bullet"/>
+      <w:lvlText w:val=""/>
+      <w:lvlJc w:val="left"/>
+      <w:pPr>
+        <w:ind w:left="2868" w:hanging="360"/>
+      </w:pPr>
+      <w:rPr>
+        <w:rFonts w:ascii="Wingdings" w:hAnsi="Wingdings" w:hint="default"/>
+      </w:rPr>
+    </w:lvl>
+    <w:lvl w:ilvl="3" w:tplc="04160001" w:tentative="1">
+      <w:start w:val="1"/>
+      <w:numFmt w:val="bullet"/>
+      <w:lvlText w:val=""/>
+      <w:lvlJc w:val="left"/>
+      <w:pPr>
+        <w:ind w:left="3588" w:hanging="360"/>
+      </w:pPr>
+      <w:rPr>
+        <w:rFonts w:ascii="Symbol" w:hAnsi="Symbol" w:hint="default"/>
+      </w:rPr>
+    </w:lvl>
+    <w:lvl w:ilvl="4" w:tplc="04160003" w:tentative="1">
+      <w:start w:val="1"/>
+      <w:numFmt w:val="bullet"/>
+      <w:lvlText w:val="o"/>
+      <w:lvlJc w:val="left"/>
+      <w:pPr>
+        <w:ind w:left="4308" w:hanging="360"/>
+      </w:pPr>
+      <w:rPr>
+        <w:rFonts w:ascii="Courier New" w:hAnsi="Courier New" w:cs="Courier New" w:hint="default"/>
+      </w:rPr>
+    </w:lvl>
+    <w:lvl w:ilvl="5" w:tplc="04160005" w:tentative="1">
+      <w:start w:val="1"/>
+      <w:numFmt w:val="bullet"/>
+      <w:lvlText w:val=""/>
+      <w:lvlJc w:val="left"/>
+      <w:pPr>
+        <w:ind w:left="5028" w:hanging="360"/>
+      </w:pPr>
+      <w:rPr>
+        <w:rFonts w:ascii="Wingdings" w:hAnsi="Wingdings" w:hint="default"/>
+      </w:rPr>
+    </w:lvl>
+    <w:lvl w:ilvl="6" w:tplc="04160001" w:tentative="1">
+      <w:start w:val="1"/>
+      <w:numFmt w:val="bullet"/>
+      <w:lvlText w:val=""/>
+      <w:lvlJc w:val="left"/>
+      <w:pPr>
+        <w:ind w:left="5748" w:hanging="360"/>
+      </w:pPr>
+      <w:rPr>
+        <w:rFonts w:ascii="Symbol" w:hAnsi="Symbol" w:hint="default"/>
+      </w:rPr>
+    </w:lvl>
+    <w:lvl w:ilvl="7" w:tplc="04160003" w:tentative="1">
+      <w:start w:val="1"/>
+      <w:numFmt w:val="bullet"/>
+      <w:lvlText w:val="o"/>
+      <w:lvlJc w:val="left"/>
+      <w:pPr>
+        <w:ind w:left="6468" w:hanging="360"/>
+      </w:pPr>
+      <w:rPr>
+        <w:rFonts w:ascii="Courier New" w:hAnsi="Courier New" w:cs="Courier New" w:hint="default"/>
+      </w:rPr>
+    </w:lvl>
+    <w:lvl w:ilvl="8" w:tplc="04160005" w:tentative="1">
+      <w:start w:val="1"/>
+      <w:numFmt w:val="bullet"/>
+      <w:lvlText w:val=""/>
+      <w:lvlJc w:val="left"/>
+      <w:pPr>
+        <w:ind w:left="7188" w:hanging="360"/>
+      </w:pPr>
+      <w:rPr>
+        <w:rFonts w:ascii="Wingdings" w:hAnsi="Wingdings" w:hint="default"/>
+      </w:rPr>
+    </w:lvl>
+  </w:abstractNum>
+  <w:abstractNum w:abstractNumId="4" w15:restartNumberingAfterBreak="0">
     <w:nsid w:val="39D61733"/>
     <w:multiLevelType w:val="multilevel"/>
     <w:tmpl w:val="04090025"/>
@@ -1025,7 +1694,7 @@
       </w:pPr>
     </w:lvl>
   </w:abstractNum>
-  <w:abstractNum w:abstractNumId="4" w15:restartNumberingAfterBreak="0">
+  <w:abstractNum w:abstractNumId="5" w15:restartNumberingAfterBreak="0">
     <w:nsid w:val="3CDC0E83"/>
     <w:multiLevelType w:val="multilevel"/>
     <w:tmpl w:val="D8B8C2EA"/>
@@ -1141,7 +1810,7 @@
       </w:rPr>
     </w:lvl>
   </w:abstractNum>
-  <w:abstractNum w:abstractNumId="5" w15:restartNumberingAfterBreak="0">
+  <w:abstractNum w:abstractNumId="6" w15:restartNumberingAfterBreak="0">
     <w:nsid w:val="635A3195"/>
     <w:multiLevelType w:val="multilevel"/>
     <w:tmpl w:val="A4B8C1B8"/>
@@ -1287,6 +1956,118 @@
       <w:rPr>
         <w:rFonts w:ascii="Wingdings" w:hAnsi="Wingdings" w:hint="default"/>
         <w:sz w:val="20"/>
+      </w:rPr>
+    </w:lvl>
+  </w:abstractNum>
+  <w:abstractNum w:abstractNumId="7" w15:restartNumberingAfterBreak="0">
+    <w:nsid w:val="70890F63"/>
+    <w:multiLevelType w:val="hybridMultilevel"/>
+    <w:tmpl w:val="2104D67C"/>
+    <w:lvl w:ilvl="0" w:tplc="A9302DA2">
+      <w:numFmt w:val="bullet"/>
+      <w:lvlText w:val="•"/>
+      <w:lvlJc w:val="left"/>
+      <w:pPr>
+        <w:ind w:left="1413" w:hanging="705"/>
+      </w:pPr>
+      <w:rPr>
+        <w:rFonts w:ascii="Arial" w:eastAsiaTheme="minorHAnsi" w:hAnsi="Arial" w:cs="Arial" w:hint="default"/>
+      </w:rPr>
+    </w:lvl>
+    <w:lvl w:ilvl="1" w:tplc="04160003" w:tentative="1">
+      <w:start w:val="1"/>
+      <w:numFmt w:val="bullet"/>
+      <w:lvlText w:val="o"/>
+      <w:lvlJc w:val="left"/>
+      <w:pPr>
+        <w:ind w:left="1788" w:hanging="360"/>
+      </w:pPr>
+      <w:rPr>
+        <w:rFonts w:ascii="Courier New" w:hAnsi="Courier New" w:cs="Courier New" w:hint="default"/>
+      </w:rPr>
+    </w:lvl>
+    <w:lvl w:ilvl="2" w:tplc="04160005" w:tentative="1">
+      <w:start w:val="1"/>
+      <w:numFmt w:val="bullet"/>
+      <w:lvlText w:val=""/>
+      <w:lvlJc w:val="left"/>
+      <w:pPr>
+        <w:ind w:left="2508" w:hanging="360"/>
+      </w:pPr>
+      <w:rPr>
+        <w:rFonts w:ascii="Wingdings" w:hAnsi="Wingdings" w:hint="default"/>
+      </w:rPr>
+    </w:lvl>
+    <w:lvl w:ilvl="3" w:tplc="04160001" w:tentative="1">
+      <w:start w:val="1"/>
+      <w:numFmt w:val="bullet"/>
+      <w:lvlText w:val=""/>
+      <w:lvlJc w:val="left"/>
+      <w:pPr>
+        <w:ind w:left="3228" w:hanging="360"/>
+      </w:pPr>
+      <w:rPr>
+        <w:rFonts w:ascii="Symbol" w:hAnsi="Symbol" w:hint="default"/>
+      </w:rPr>
+    </w:lvl>
+    <w:lvl w:ilvl="4" w:tplc="04160003" w:tentative="1">
+      <w:start w:val="1"/>
+      <w:numFmt w:val="bullet"/>
+      <w:lvlText w:val="o"/>
+      <w:lvlJc w:val="left"/>
+      <w:pPr>
+        <w:ind w:left="3948" w:hanging="360"/>
+      </w:pPr>
+      <w:rPr>
+        <w:rFonts w:ascii="Courier New" w:hAnsi="Courier New" w:cs="Courier New" w:hint="default"/>
+      </w:rPr>
+    </w:lvl>
+    <w:lvl w:ilvl="5" w:tplc="04160005" w:tentative="1">
+      <w:start w:val="1"/>
+      <w:numFmt w:val="bullet"/>
+      <w:lvlText w:val=""/>
+      <w:lvlJc w:val="left"/>
+      <w:pPr>
+        <w:ind w:left="4668" w:hanging="360"/>
+      </w:pPr>
+      <w:rPr>
+        <w:rFonts w:ascii="Wingdings" w:hAnsi="Wingdings" w:hint="default"/>
+      </w:rPr>
+    </w:lvl>
+    <w:lvl w:ilvl="6" w:tplc="04160001" w:tentative="1">
+      <w:start w:val="1"/>
+      <w:numFmt w:val="bullet"/>
+      <w:lvlText w:val=""/>
+      <w:lvlJc w:val="left"/>
+      <w:pPr>
+        <w:ind w:left="5388" w:hanging="360"/>
+      </w:pPr>
+      <w:rPr>
+        <w:rFonts w:ascii="Symbol" w:hAnsi="Symbol" w:hint="default"/>
+      </w:rPr>
+    </w:lvl>
+    <w:lvl w:ilvl="7" w:tplc="04160003" w:tentative="1">
+      <w:start w:val="1"/>
+      <w:numFmt w:val="bullet"/>
+      <w:lvlText w:val="o"/>
+      <w:lvlJc w:val="left"/>
+      <w:pPr>
+        <w:ind w:left="6108" w:hanging="360"/>
+      </w:pPr>
+      <w:rPr>
+        <w:rFonts w:ascii="Courier New" w:hAnsi="Courier New" w:cs="Courier New" w:hint="default"/>
+      </w:rPr>
+    </w:lvl>
+    <w:lvl w:ilvl="8" w:tplc="04160005" w:tentative="1">
+      <w:start w:val="1"/>
+      <w:numFmt w:val="bullet"/>
+      <w:lvlText w:val=""/>
+      <w:lvlJc w:val="left"/>
+      <w:pPr>
+        <w:ind w:left="6828" w:hanging="360"/>
+      </w:pPr>
+      <w:rPr>
+        <w:rFonts w:ascii="Wingdings" w:hAnsi="Wingdings" w:hint="default"/>
       </w:rPr>
     </w:lvl>
   </w:abstractNum>
@@ -1294,7 +2075,7 @@
     <w:abstractNumId w:val="2"/>
   </w:num>
   <w:num w:numId="2" w16cid:durableId="1778021124">
-    <w:abstractNumId w:val="4"/>
+    <w:abstractNumId w:val="5"/>
   </w:num>
   <w:num w:numId="3" w16cid:durableId="44834168">
     <w:abstractNumId w:val="0"/>
@@ -1303,10 +2084,16 @@
     <w:abstractNumId w:val="1"/>
   </w:num>
   <w:num w:numId="5" w16cid:durableId="1260404483">
-    <w:abstractNumId w:val="5"/>
+    <w:abstractNumId w:val="6"/>
   </w:num>
   <w:num w:numId="6" w16cid:durableId="540749734">
+    <w:abstractNumId w:val="4"/>
+  </w:num>
+  <w:num w:numId="7" w16cid:durableId="121971615">
     <w:abstractNumId w:val="3"/>
+  </w:num>
+  <w:num w:numId="8" w16cid:durableId="476458408">
+    <w:abstractNumId w:val="7"/>
   </w:num>
 </w:numbering>
 </file>
@@ -1967,6 +2754,7 @@
   <w:style w:type="character" w:default="1" w:styleId="Fontepargpadro">
     <w:name w:val="Default Paragraph Font"/>
     <w:uiPriority w:val="1"/>
+    <w:semiHidden/>
     <w:unhideWhenUsed/>
   </w:style>
   <w:style w:type="table" w:default="1" w:styleId="Tabelanormal">
@@ -2535,6 +3323,37 @@
       <w:color w:val="000000"/>
       <w:sz w:val="24"/>
       <w:szCs w:val="24"/>
+    </w:rPr>
+  </w:style>
+  <w:style w:type="paragraph" w:styleId="Legenda">
+    <w:name w:val="caption"/>
+    <w:basedOn w:val="Normal"/>
+    <w:next w:val="Normal"/>
+    <w:uiPriority w:val="35"/>
+    <w:unhideWhenUsed/>
+    <w:qFormat/>
+    <w:rsid w:val="00E53AED"/>
+    <w:pPr>
+      <w:spacing w:after="200" w:line="240" w:lineRule="auto"/>
+    </w:pPr>
+    <w:rPr>
+      <w:i/>
+      <w:iCs/>
+      <w:color w:val="44546A" w:themeColor="text2"/>
+      <w:sz w:val="18"/>
+      <w:szCs w:val="18"/>
+    </w:rPr>
+  </w:style>
+  <w:style w:type="character" w:styleId="MenoPendente">
+    <w:name w:val="Unresolved Mention"/>
+    <w:basedOn w:val="Fontepargpadro"/>
+    <w:uiPriority w:val="99"/>
+    <w:semiHidden/>
+    <w:unhideWhenUsed/>
+    <w:rsid w:val="00F00982"/>
+    <w:rPr>
+      <w:color w:val="605E5C"/>
+      <w:shd w:val="clear" w:color="auto" w:fill="E1DFDD"/>
     </w:rPr>
   </w:style>
 </w:styles>

</xml_diff>

<commit_message>
Update Estrutura basica para utilizar em seu Artigo TCC (Projeto de Pesquisa).docx
</commit_message>
<xml_diff>
--- a/Estrutura basica para utilizar em seu Artigo TCC (Projeto de Pesquisa).docx
+++ b/Estrutura basica para utilizar em seu Artigo TCC (Projeto de Pesquisa).docx
@@ -480,23 +480,7 @@
           <w:b w:val="0"/>
           <w:bCs/>
         </w:rPr>
-        <w:t xml:space="preserve">Desenvolver um aplicativo/página web, em </w:t>
-      </w:r>
-      <w:proofErr w:type="spellStart"/>
-      <w:r>
-        <w:rPr>
-          <w:b w:val="0"/>
-          <w:bCs/>
-        </w:rPr>
-        <w:t>flutter</w:t>
-      </w:r>
-      <w:proofErr w:type="spellEnd"/>
-      <w:r>
-        <w:rPr>
-          <w:b w:val="0"/>
-          <w:bCs/>
-        </w:rPr>
-        <w:t>/outros.</w:t>
+        <w:t>Desenvolver um aplicativo/página web, em flutter/outros.</w:t>
       </w:r>
     </w:p>
     <w:p>
@@ -600,13 +584,7 @@
         <w:ind w:left="360" w:firstLine="624"/>
       </w:pPr>
       <w:r>
-        <w:t xml:space="preserve">O </w:t>
-      </w:r>
-      <w:r>
-        <w:t>software</w:t>
-      </w:r>
-      <w:r>
-        <w:t xml:space="preserve"> é a alma e a consciência do computador, de maneira teórica é um conjunto de componentes lógicos do computador, são as instruções que controlam seu funcionamento, ele teve sua maior popularização nos primeiros computadores pessoais.</w:t>
+        <w:t>O software é a alma e a consciência do computador, de maneira teórica é um conjunto de componentes lógicos do computador, são as instruções que controlam seu funcionamento, ele teve sua maior popularização nos primeiros computadores pessoais.</w:t>
       </w:r>
     </w:p>
     <w:p>
@@ -620,13 +598,7 @@
       </w:pPr>
       <w:r>
         <w:tab/>
-        <w:t xml:space="preserve">O software foi inicialmente pensado para atender as maiores necessidades dos primeiros programadores, pois os computadores, </w:t>
-      </w:r>
-      <w:r>
-        <w:t>até</w:t>
-      </w:r>
-      <w:r>
-        <w:t xml:space="preserve"> mesmo os atuais, não conseguem entender nenhum tipo de linguagem humana. Ao contrário disso os computadores entendem os códigos binários.</w:t>
+        <w:t>O software foi inicialmente pensado para atender as maiores necessidades dos primeiros programadores, pois os computadores, até mesmo os atuais, não conseguem entender nenhum tipo de linguagem humana. Ao contrário disso os computadores entendem os códigos binários.</w:t>
       </w:r>
     </w:p>
     <w:p>
@@ -639,37 +611,7 @@
         <w:ind w:left="360" w:firstLine="348"/>
       </w:pPr>
       <w:r>
-        <w:t xml:space="preserve">As interfaces dos </w:t>
-      </w:r>
-      <w:r>
-        <w:t>softwares</w:t>
-      </w:r>
-      <w:r>
-        <w:t xml:space="preserve"> </w:t>
-      </w:r>
-      <w:r>
-        <w:t>são</w:t>
-      </w:r>
-      <w:r>
-        <w:t xml:space="preserve"> a cara dos programas aplicativos </w:t>
-      </w:r>
-      <w:r>
-        <w:t>etc.</w:t>
-      </w:r>
-      <w:r>
-        <w:t xml:space="preserve">, é o que o usuário comum mais se </w:t>
-      </w:r>
-      <w:r>
-        <w:t>identifica</w:t>
-      </w:r>
-      <w:r>
-        <w:t>, como software, e é o ponto inicial para que o hardware possa entender o que o seu usuário ir</w:t>
-      </w:r>
-      <w:r>
-        <w:t>á</w:t>
-      </w:r>
-      <w:r>
-        <w:t xml:space="preserve"> precisar de resposta do mesmo.</w:t>
+        <w:t>As interfaces dos softwares são a cara dos programas aplicativos etc., é o que o usuário comum mais se identifica, como software, e é o ponto inicial para que o hardware possa entender o que o seu usuário irá precisar de resposta do mesmo.</w:t>
       </w:r>
     </w:p>
     <w:p>
@@ -837,16 +779,7 @@
       </w:r>
       <w:r>
         <w:tab/>
-        <w:t xml:space="preserve">As primeiras instruções traduzidas do software para o hardware, foi a </w:t>
-      </w:r>
-      <w:r>
-        <w:t>máquina</w:t>
-      </w:r>
-      <w:r>
-        <w:t xml:space="preserve"> que fazia furos, onde se o ponto era perfurado, significava zero, se não um. Os primeiros cartões foram projetados pela I</w:t>
-      </w:r>
-      <w:r>
-        <w:t>BM.</w:t>
+        <w:t>As primeiras instruções traduzidas do software para o hardware, foi a máquina que fazia furos, onde se o ponto era perfurado, significava zero, se não um. Os primeiros cartões foram projetados pela IBM.</w:t>
       </w:r>
     </w:p>
     <w:p>
@@ -901,7 +834,1469 @@
         <w:pStyle w:val="Style2"/>
       </w:pPr>
       <w:r>
-        <w:t>SEÇÃO SECUNDÁRIA</w:t>
+        <w:t>GERAÇÃO DE ENERGIAS NÃO RENOVÁVEIS E RENOVÁVEIS</w:t>
+      </w:r>
+    </w:p>
+    <w:p>
+      <w:pPr>
+        <w:pStyle w:val="Style2"/>
+        <w:numPr>
+          <w:ilvl w:val="0"/>
+          <w:numId w:val="0"/>
+        </w:numPr>
+        <w:ind w:left="360" w:firstLine="348"/>
+      </w:pPr>
+      <w:r>
+        <w:t>Existem diversas formas de produzir energia elétrica, podemos dividi-las em grupos: não-renováveis</w:t>
+      </w:r>
+      <w:r>
+        <w:t>, que se refere a fontes de energia que são finitas, ou seja, podem acabar</w:t>
+      </w:r>
+      <w:r>
+        <w:t xml:space="preserve"> e as renováveis</w:t>
+      </w:r>
+      <w:r>
+        <w:t>, que tem capacidade inesgotável de renovação</w:t>
+      </w:r>
+      <w:r>
+        <w:t>.</w:t>
+      </w:r>
+    </w:p>
+    <w:p>
+      <w:pPr>
+        <w:pStyle w:val="Style2"/>
+        <w:numPr>
+          <w:ilvl w:val="0"/>
+          <w:numId w:val="0"/>
+        </w:numPr>
+        <w:ind w:left="360" w:firstLine="348"/>
+      </w:pPr>
+      <w:r>
+        <w:rPr>
+          <w:noProof/>
+        </w:rPr>
+        <w:drawing>
+          <wp:anchor distT="0" distB="0" distL="114300" distR="114300" simplePos="0" relativeHeight="251641856" behindDoc="0" locked="0" layoutInCell="1" allowOverlap="1" wp14:anchorId="1E772A12" wp14:editId="76415A98">
+            <wp:simplePos x="0" y="0"/>
+            <wp:positionH relativeFrom="margin">
+              <wp:align>center</wp:align>
+            </wp:positionH>
+            <wp:positionV relativeFrom="paragraph">
+              <wp:posOffset>1393825</wp:posOffset>
+            </wp:positionV>
+            <wp:extent cx="4324350" cy="1852930"/>
+            <wp:effectExtent l="0" t="0" r="0" b="0"/>
+            <wp:wrapTopAndBottom/>
+            <wp:docPr id="2" name="Imagem 2" descr="Explicação sobre o que é usina termelétrica"/>
+            <wp:cNvGraphicFramePr>
+              <a:graphicFrameLocks xmlns:a="http://schemas.openxmlformats.org/drawingml/2006/main" noChangeAspect="1"/>
+            </wp:cNvGraphicFramePr>
+            <a:graphic xmlns:a="http://schemas.openxmlformats.org/drawingml/2006/main">
+              <a:graphicData uri="http://schemas.openxmlformats.org/drawingml/2006/picture">
+                <pic:pic xmlns:pic="http://schemas.openxmlformats.org/drawingml/2006/picture">
+                  <pic:nvPicPr>
+                    <pic:cNvPr id="0" name="Picture 1" descr="Explicação sobre o que é usina termelétrica"/>
+                    <pic:cNvPicPr>
+                      <a:picLocks noChangeAspect="1" noChangeArrowheads="1"/>
+                    </pic:cNvPicPr>
+                  </pic:nvPicPr>
+                  <pic:blipFill>
+                    <a:blip r:embed="rId10" cstate="print">
+                      <a:extLst>
+                        <a:ext uri="{28A0092B-C50C-407E-A947-70E740481C1C}">
+                          <a14:useLocalDpi xmlns:a14="http://schemas.microsoft.com/office/drawing/2010/main" val="0"/>
+                        </a:ext>
+                      </a:extLst>
+                    </a:blip>
+                    <a:srcRect/>
+                    <a:stretch>
+                      <a:fillRect/>
+                    </a:stretch>
+                  </pic:blipFill>
+                  <pic:spPr bwMode="auto">
+                    <a:xfrm>
+                      <a:off x="0" y="0"/>
+                      <a:ext cx="4324350" cy="1852930"/>
+                    </a:xfrm>
+                    <a:prstGeom prst="rect">
+                      <a:avLst/>
+                    </a:prstGeom>
+                    <a:noFill/>
+                    <a:ln>
+                      <a:noFill/>
+                    </a:ln>
+                  </pic:spPr>
+                </pic:pic>
+              </a:graphicData>
+            </a:graphic>
+            <wp14:sizeRelH relativeFrom="margin">
+              <wp14:pctWidth>0</wp14:pctWidth>
+            </wp14:sizeRelH>
+            <wp14:sizeRelV relativeFrom="margin">
+              <wp14:pctHeight>0</wp14:pctHeight>
+            </wp14:sizeRelV>
+          </wp:anchor>
+        </w:drawing>
+      </w:r>
+      <w:r>
+        <w:rPr>
+          <w:noProof/>
+        </w:rPr>
+        <w:pict w14:anchorId="5557044D">
+          <v:shape id="_x0000_s1029" type="#_x0000_t202" style="position:absolute;left:0;text-align:left;margin-left:34.9pt;margin-top:87.25pt;width:398.95pt;height:21.5pt;z-index:251665920;mso-position-horizontal-relative:text;mso-position-vertical-relative:text" stroked="f">
+            <v:textbox style="mso-fit-shape-to-text:t" inset="0,0,0,0">
+              <w:txbxContent>
+                <w:p>
+                  <w:pPr>
+                    <w:pStyle w:val="Legenda"/>
+                    <w:jc w:val="center"/>
+                    <w:rPr>
+                      <w:rFonts w:ascii="Arial" w:hAnsi="Arial" w:cs="Arial"/>
+                      <w:noProof/>
+                      <w:color w:val="000000" w:themeColor="text1"/>
+                      <w:sz w:val="22"/>
+                      <w:szCs w:val="22"/>
+                    </w:rPr>
+                  </w:pPr>
+                  <w:r>
+                    <w:rPr>
+                      <w:rFonts w:ascii="Arial" w:hAnsi="Arial" w:cs="Arial"/>
+                      <w:color w:val="000000" w:themeColor="text1"/>
+                      <w:sz w:val="20"/>
+                      <w:szCs w:val="20"/>
+                    </w:rPr>
+                    <w:t xml:space="preserve">Figura </w:t>
+                  </w:r>
+                  <w:r>
+                    <w:rPr>
+                      <w:rFonts w:ascii="Arial" w:hAnsi="Arial" w:cs="Arial"/>
+                      <w:color w:val="000000" w:themeColor="text1"/>
+                      <w:sz w:val="20"/>
+                      <w:szCs w:val="20"/>
+                    </w:rPr>
+                    <w:fldChar w:fldCharType="begin"/>
+                  </w:r>
+                  <w:r>
+                    <w:rPr>
+                      <w:rFonts w:ascii="Arial" w:hAnsi="Arial" w:cs="Arial"/>
+                      <w:color w:val="000000" w:themeColor="text1"/>
+                      <w:sz w:val="20"/>
+                      <w:szCs w:val="20"/>
+                    </w:rPr>
+                    <w:instrText xml:space="preserve"> SEQ Figura \* ARABIC </w:instrText>
+                  </w:r>
+                  <w:r>
+                    <w:rPr>
+                      <w:rFonts w:ascii="Arial" w:hAnsi="Arial" w:cs="Arial"/>
+                      <w:color w:val="000000" w:themeColor="text1"/>
+                      <w:sz w:val="20"/>
+                      <w:szCs w:val="20"/>
+                    </w:rPr>
+                    <w:fldChar w:fldCharType="separate"/>
+                  </w:r>
+                  <w:r>
+                    <w:rPr>
+                      <w:rFonts w:ascii="Arial" w:hAnsi="Arial" w:cs="Arial"/>
+                      <w:noProof/>
+                      <w:color w:val="000000" w:themeColor="text1"/>
+                      <w:sz w:val="20"/>
+                      <w:szCs w:val="20"/>
+                    </w:rPr>
+                    <w:t>2</w:t>
+                  </w:r>
+                  <w:r>
+                    <w:rPr>
+                      <w:rFonts w:ascii="Arial" w:hAnsi="Arial" w:cs="Arial"/>
+                      <w:color w:val="000000" w:themeColor="text1"/>
+                      <w:sz w:val="20"/>
+                      <w:szCs w:val="20"/>
+                    </w:rPr>
+                    <w:fldChar w:fldCharType="end"/>
+                  </w:r>
+                  <w:r>
+                    <w:rPr>
+                      <w:rFonts w:ascii="Arial" w:hAnsi="Arial" w:cs="Arial"/>
+                      <w:color w:val="000000" w:themeColor="text1"/>
+                      <w:sz w:val="20"/>
+                      <w:szCs w:val="20"/>
+                    </w:rPr>
+                    <w:t xml:space="preserve"> - Usinas termoelétricas</w:t>
+                  </w:r>
+                </w:p>
+              </w:txbxContent>
+            </v:textbox>
+            <w10:wrap type="topAndBottom"/>
+          </v:shape>
+        </w:pict>
+      </w:r>
+      <w:r>
+        <w:t xml:space="preserve">No grupo de geração de energia elétrica não-renovável, temos as de fontes fósseis, como usinas termoelétricas, onde a energia elétrica é produzida pelas turbinas movimentadas pelo vapor da queima de combustíveis – petróleo e seus subprodutos, carvão mineral e gás natural. </w:t>
+      </w:r>
+    </w:p>
+    <w:p>
+      <w:pPr>
+        <w:pStyle w:val="Style2"/>
+        <w:numPr>
+          <w:ilvl w:val="0"/>
+          <w:numId w:val="0"/>
+        </w:numPr>
+        <w:ind w:firstLine="348"/>
+        <w:jc w:val="center"/>
+        <w:rPr>
+          <w:color w:val="000000" w:themeColor="text1"/>
+          <w:sz w:val="22"/>
+          <w:szCs w:val="22"/>
+        </w:rPr>
+      </w:pPr>
+      <w:r>
+        <w:rPr>
+          <w:sz w:val="22"/>
+          <w:szCs w:val="22"/>
+        </w:rPr>
+        <w:t>Fonte:</w:t>
+      </w:r>
+      <w:r>
+        <w:rPr>
+          <w:sz w:val="22"/>
+          <w:szCs w:val="22"/>
+        </w:rPr>
+        <w:t xml:space="preserve"> </w:t>
+      </w:r>
+      <w:hyperlink r:id="rId11" w:history="1">
+        <w:r>
+          <w:rPr>
+            <w:rStyle w:val="Hyperlink"/>
+            <w:color w:val="000000" w:themeColor="text1"/>
+            <w:sz w:val="22"/>
+            <w:szCs w:val="22"/>
+            <w:u w:val="none"/>
+          </w:rPr>
+          <w:t>https://esferaenergia.com.br/blog/fontes-de-energia/usina-termeletrica/</w:t>
+        </w:r>
+      </w:hyperlink>
+    </w:p>
+    <w:p>
+      <w:pPr>
+        <w:pStyle w:val="Style2"/>
+        <w:numPr>
+          <w:ilvl w:val="0"/>
+          <w:numId w:val="0"/>
+        </w:numPr>
+        <w:ind w:left="360" w:firstLine="348"/>
+      </w:pPr>
+      <w:r>
+        <w:rPr>
+          <w:noProof/>
+        </w:rPr>
+        <w:lastRenderedPageBreak/>
+        <w:drawing>
+          <wp:anchor distT="0" distB="0" distL="114300" distR="114300" simplePos="0" relativeHeight="251648000" behindDoc="0" locked="0" layoutInCell="1" allowOverlap="1" wp14:anchorId="1EC74009" wp14:editId="029637F7">
+            <wp:simplePos x="0" y="0"/>
+            <wp:positionH relativeFrom="margin">
+              <wp:posOffset>1876425</wp:posOffset>
+            </wp:positionH>
+            <wp:positionV relativeFrom="paragraph">
+              <wp:posOffset>1186815</wp:posOffset>
+            </wp:positionV>
+            <wp:extent cx="2219325" cy="2026285"/>
+            <wp:effectExtent l="0" t="0" r="0" b="0"/>
+            <wp:wrapTopAndBottom/>
+            <wp:docPr id="3" name="Imagem 3" descr="Grupo de geradores à diesel"/>
+            <wp:cNvGraphicFramePr>
+              <a:graphicFrameLocks xmlns:a="http://schemas.openxmlformats.org/drawingml/2006/main" noChangeAspect="1"/>
+            </wp:cNvGraphicFramePr>
+            <a:graphic xmlns:a="http://schemas.openxmlformats.org/drawingml/2006/main">
+              <a:graphicData uri="http://schemas.openxmlformats.org/drawingml/2006/picture">
+                <pic:pic xmlns:pic="http://schemas.openxmlformats.org/drawingml/2006/picture">
+                  <pic:nvPicPr>
+                    <pic:cNvPr id="0" name="Picture 3" descr="Grupo de geradores à diesel"/>
+                    <pic:cNvPicPr>
+                      <a:picLocks noChangeAspect="1" noChangeArrowheads="1"/>
+                    </pic:cNvPicPr>
+                  </pic:nvPicPr>
+                  <pic:blipFill>
+                    <a:blip r:embed="rId12" cstate="print">
+                      <a:extLst>
+                        <a:ext uri="{28A0092B-C50C-407E-A947-70E740481C1C}">
+                          <a14:useLocalDpi xmlns:a14="http://schemas.microsoft.com/office/drawing/2010/main" val="0"/>
+                        </a:ext>
+                      </a:extLst>
+                    </a:blip>
+                    <a:srcRect/>
+                    <a:stretch>
+                      <a:fillRect/>
+                    </a:stretch>
+                  </pic:blipFill>
+                  <pic:spPr bwMode="auto">
+                    <a:xfrm>
+                      <a:off x="0" y="0"/>
+                      <a:ext cx="2219325" cy="2026285"/>
+                    </a:xfrm>
+                    <a:prstGeom prst="rect">
+                      <a:avLst/>
+                    </a:prstGeom>
+                    <a:noFill/>
+                    <a:ln>
+                      <a:noFill/>
+                    </a:ln>
+                  </pic:spPr>
+                </pic:pic>
+              </a:graphicData>
+            </a:graphic>
+          </wp:anchor>
+        </w:drawing>
+      </w:r>
+      <w:r>
+        <w:t>Também temos geradores à combustão, que utiliza diesel ou gasolina para girar um motor</w:t>
+      </w:r>
+      <w:r>
+        <w:t>, bastante utilizado em indústrias para suprir o consumo quando há falta de energia das concessionárias.</w:t>
+      </w:r>
+    </w:p>
+    <w:p>
+      <w:pPr>
+        <w:pStyle w:val="Style2"/>
+        <w:numPr>
+          <w:ilvl w:val="0"/>
+          <w:numId w:val="0"/>
+        </w:numPr>
+        <w:ind w:left="360" w:firstLine="348"/>
+        <w:jc w:val="center"/>
+        <w:rPr>
+          <w:sz w:val="22"/>
+          <w:szCs w:val="22"/>
+        </w:rPr>
+      </w:pPr>
+      <w:r>
+        <w:rPr>
+          <w:noProof/>
+        </w:rPr>
+        <w:pict w14:anchorId="4B265A05">
+          <v:shape id="_x0000_s1030" type="#_x0000_t202" style="position:absolute;left:0;text-align:left;margin-left:0;margin-top:17.85pt;width:146.1pt;height:17.25pt;z-index:251668992;mso-position-horizontal:center;mso-position-horizontal-relative:margin;mso-position-vertical-relative:text" stroked="f">
+            <v:textbox inset="0,0,0,0">
+              <w:txbxContent>
+                <w:p>
+                  <w:pPr>
+                    <w:pStyle w:val="Legenda"/>
+                    <w:rPr>
+                      <w:rFonts w:ascii="Arial" w:hAnsi="Arial" w:cs="Arial"/>
+                      <w:noProof/>
+                      <w:color w:val="000000" w:themeColor="text1"/>
+                      <w:sz w:val="28"/>
+                      <w:szCs w:val="28"/>
+                    </w:rPr>
+                  </w:pPr>
+                  <w:r>
+                    <w:rPr>
+                      <w:rFonts w:ascii="Arial" w:hAnsi="Arial" w:cs="Arial"/>
+                      <w:color w:val="000000" w:themeColor="text1"/>
+                      <w:sz w:val="20"/>
+                      <w:szCs w:val="20"/>
+                    </w:rPr>
+                    <w:t xml:space="preserve">Figura </w:t>
+                  </w:r>
+                  <w:r>
+                    <w:rPr>
+                      <w:rFonts w:ascii="Arial" w:hAnsi="Arial" w:cs="Arial"/>
+                      <w:color w:val="000000" w:themeColor="text1"/>
+                      <w:sz w:val="20"/>
+                      <w:szCs w:val="20"/>
+                    </w:rPr>
+                    <w:fldChar w:fldCharType="begin"/>
+                  </w:r>
+                  <w:r>
+                    <w:rPr>
+                      <w:rFonts w:ascii="Arial" w:hAnsi="Arial" w:cs="Arial"/>
+                      <w:color w:val="000000" w:themeColor="text1"/>
+                      <w:sz w:val="20"/>
+                      <w:szCs w:val="20"/>
+                    </w:rPr>
+                    <w:instrText xml:space="preserve"> SEQ Figura \* ARABIC </w:instrText>
+                  </w:r>
+                  <w:r>
+                    <w:rPr>
+                      <w:rFonts w:ascii="Arial" w:hAnsi="Arial" w:cs="Arial"/>
+                      <w:color w:val="000000" w:themeColor="text1"/>
+                      <w:sz w:val="20"/>
+                      <w:szCs w:val="20"/>
+                    </w:rPr>
+                    <w:fldChar w:fldCharType="separate"/>
+                  </w:r>
+                  <w:r>
+                    <w:rPr>
+                      <w:rFonts w:ascii="Arial" w:hAnsi="Arial" w:cs="Arial"/>
+                      <w:noProof/>
+                      <w:color w:val="000000" w:themeColor="text1"/>
+                      <w:sz w:val="20"/>
+                      <w:szCs w:val="20"/>
+                    </w:rPr>
+                    <w:t>3</w:t>
+                  </w:r>
+                  <w:r>
+                    <w:rPr>
+                      <w:rFonts w:ascii="Arial" w:hAnsi="Arial" w:cs="Arial"/>
+                      <w:color w:val="000000" w:themeColor="text1"/>
+                      <w:sz w:val="20"/>
+                      <w:szCs w:val="20"/>
+                    </w:rPr>
+                    <w:fldChar w:fldCharType="end"/>
+                  </w:r>
+                  <w:r>
+                    <w:rPr>
+                      <w:rFonts w:ascii="Arial" w:hAnsi="Arial" w:cs="Arial"/>
+                      <w:color w:val="000000" w:themeColor="text1"/>
+                      <w:sz w:val="20"/>
+                      <w:szCs w:val="20"/>
+                    </w:rPr>
+                    <w:t xml:space="preserve"> - Gerador </w:t>
+                  </w:r>
+                  <w:r>
+                    <w:rPr>
+                      <w:rFonts w:ascii="Arial" w:hAnsi="Arial" w:cs="Arial"/>
+                      <w:color w:val="000000" w:themeColor="text1"/>
+                      <w:sz w:val="20"/>
+                      <w:szCs w:val="20"/>
+                    </w:rPr>
+                    <w:t>à combustão</w:t>
+                  </w:r>
+                </w:p>
+              </w:txbxContent>
+            </v:textbox>
+            <w10:wrap type="topAndBottom" anchorx="margin"/>
+          </v:shape>
+        </w:pict>
+      </w:r>
+      <w:r>
+        <w:rPr>
+          <w:sz w:val="22"/>
+          <w:szCs w:val="22"/>
+        </w:rPr>
+        <w:t xml:space="preserve">Fonte: </w:t>
+      </w:r>
+      <w:hyperlink r:id="rId13" w:history="1">
+        <w:r>
+          <w:rPr>
+            <w:rStyle w:val="Hyperlink"/>
+            <w:color w:val="000000" w:themeColor="text1"/>
+            <w:sz w:val="22"/>
+            <w:szCs w:val="22"/>
+            <w:u w:val="none"/>
+          </w:rPr>
+          <w:t>https://www.stemac.com.br/GruposGeradoresDiesel.aspx</w:t>
+        </w:r>
+      </w:hyperlink>
+    </w:p>
+    <w:p>
+      <w:pPr>
+        <w:pStyle w:val="Style2"/>
+        <w:numPr>
+          <w:ilvl w:val="0"/>
+          <w:numId w:val="0"/>
+        </w:numPr>
+        <w:ind w:left="360" w:firstLine="348"/>
+        <w:jc w:val="center"/>
+      </w:pPr>
+    </w:p>
+    <w:p>
+      <w:pPr>
+        <w:pStyle w:val="Style2"/>
+        <w:numPr>
+          <w:ilvl w:val="0"/>
+          <w:numId w:val="0"/>
+        </w:numPr>
+        <w:ind w:left="360" w:firstLine="348"/>
+      </w:pPr>
+      <w:r>
+        <w:t>Já no grupo de geração de energia elétrica renovável, temos</w:t>
+      </w:r>
+      <w:r>
+        <w:t xml:space="preserve"> a hidráulica:</w:t>
+      </w:r>
+      <w:r>
+        <w:t xml:space="preserve"> </w:t>
+      </w:r>
+      <w:r>
+        <w:t>que utiliza o potencial gravitacional de quedas d’água para girar os motores que transformam a energia.</w:t>
+      </w:r>
+    </w:p>
+    <w:p>
+      <w:pPr>
+        <w:pStyle w:val="Legenda"/>
+        <w:keepNext/>
+        <w:jc w:val="center"/>
+        <w:rPr>
+          <w:rFonts w:ascii="Arial" w:hAnsi="Arial" w:cs="Arial"/>
+          <w:color w:val="000000" w:themeColor="text1"/>
+          <w:sz w:val="20"/>
+          <w:szCs w:val="20"/>
+        </w:rPr>
+      </w:pPr>
+      <w:r>
+        <w:rPr>
+          <w:rFonts w:ascii="Arial" w:hAnsi="Arial" w:cs="Arial"/>
+          <w:color w:val="000000" w:themeColor="text1"/>
+          <w:sz w:val="20"/>
+          <w:szCs w:val="20"/>
+        </w:rPr>
+        <w:t xml:space="preserve">Figura </w:t>
+      </w:r>
+      <w:r>
+        <w:rPr>
+          <w:rFonts w:ascii="Arial" w:hAnsi="Arial" w:cs="Arial"/>
+          <w:color w:val="000000" w:themeColor="text1"/>
+          <w:sz w:val="20"/>
+          <w:szCs w:val="20"/>
+        </w:rPr>
+        <w:fldChar w:fldCharType="begin"/>
+      </w:r>
+      <w:r>
+        <w:rPr>
+          <w:rFonts w:ascii="Arial" w:hAnsi="Arial" w:cs="Arial"/>
+          <w:color w:val="000000" w:themeColor="text1"/>
+          <w:sz w:val="20"/>
+          <w:szCs w:val="20"/>
+        </w:rPr>
+        <w:instrText xml:space="preserve"> SEQ Figura \* ARABIC </w:instrText>
+      </w:r>
+      <w:r>
+        <w:rPr>
+          <w:rFonts w:ascii="Arial" w:hAnsi="Arial" w:cs="Arial"/>
+          <w:color w:val="000000" w:themeColor="text1"/>
+          <w:sz w:val="20"/>
+          <w:szCs w:val="20"/>
+        </w:rPr>
+        <w:fldChar w:fldCharType="separate"/>
+      </w:r>
+      <w:r>
+        <w:rPr>
+          <w:rFonts w:ascii="Arial" w:hAnsi="Arial" w:cs="Arial"/>
+          <w:noProof/>
+          <w:color w:val="000000" w:themeColor="text1"/>
+          <w:sz w:val="20"/>
+          <w:szCs w:val="20"/>
+        </w:rPr>
+        <w:t>4</w:t>
+      </w:r>
+      <w:r>
+        <w:rPr>
+          <w:rFonts w:ascii="Arial" w:hAnsi="Arial" w:cs="Arial"/>
+          <w:color w:val="000000" w:themeColor="text1"/>
+          <w:sz w:val="20"/>
+          <w:szCs w:val="20"/>
+        </w:rPr>
+        <w:fldChar w:fldCharType="end"/>
+      </w:r>
+      <w:r>
+        <w:rPr>
+          <w:rFonts w:ascii="Arial" w:hAnsi="Arial" w:cs="Arial"/>
+          <w:color w:val="000000" w:themeColor="text1"/>
+          <w:sz w:val="20"/>
+          <w:szCs w:val="20"/>
+        </w:rPr>
+        <w:t xml:space="preserve"> - Usina hidrelétrica</w:t>
+      </w:r>
+    </w:p>
+    <w:p>
+      <w:pPr>
+        <w:pStyle w:val="Style2"/>
+        <w:numPr>
+          <w:ilvl w:val="0"/>
+          <w:numId w:val="0"/>
+        </w:numPr>
+        <w:ind w:left="360" w:firstLine="348"/>
+        <w:jc w:val="center"/>
+      </w:pPr>
+      <w:r>
+        <w:rPr>
+          <w:noProof/>
+        </w:rPr>
+        <w:drawing>
+          <wp:inline distT="0" distB="0" distL="0" distR="0" wp14:anchorId="16E414EC" wp14:editId="5CF889D2">
+            <wp:extent cx="4191000" cy="2507615"/>
+            <wp:effectExtent l="0" t="0" r="0" b="0"/>
+            <wp:docPr id="4" name="Imagem 4" descr="Ilustração do interior de uma usina hidrelétrica."/>
+            <wp:cNvGraphicFramePr>
+              <a:graphicFrameLocks xmlns:a="http://schemas.openxmlformats.org/drawingml/2006/main" noChangeAspect="1"/>
+            </wp:cNvGraphicFramePr>
+            <a:graphic xmlns:a="http://schemas.openxmlformats.org/drawingml/2006/main">
+              <a:graphicData uri="http://schemas.openxmlformats.org/drawingml/2006/picture">
+                <pic:pic xmlns:pic="http://schemas.openxmlformats.org/drawingml/2006/picture">
+                  <pic:nvPicPr>
+                    <pic:cNvPr id="0" name="Picture 5" descr="Ilustração do interior de uma usina hidrelétrica."/>
+                    <pic:cNvPicPr>
+                      <a:picLocks noChangeAspect="1" noChangeArrowheads="1"/>
+                    </pic:cNvPicPr>
+                  </pic:nvPicPr>
+                  <pic:blipFill>
+                    <a:blip r:embed="rId14">
+                      <a:extLst>
+                        <a:ext uri="{28A0092B-C50C-407E-A947-70E740481C1C}">
+                          <a14:useLocalDpi xmlns:a14="http://schemas.microsoft.com/office/drawing/2010/main" val="0"/>
+                        </a:ext>
+                      </a:extLst>
+                    </a:blip>
+                    <a:srcRect/>
+                    <a:stretch>
+                      <a:fillRect/>
+                    </a:stretch>
+                  </pic:blipFill>
+                  <pic:spPr bwMode="auto">
+                    <a:xfrm>
+                      <a:off x="0" y="0"/>
+                      <a:ext cx="4203336" cy="2514996"/>
+                    </a:xfrm>
+                    <a:prstGeom prst="rect">
+                      <a:avLst/>
+                    </a:prstGeom>
+                    <a:noFill/>
+                    <a:ln>
+                      <a:noFill/>
+                    </a:ln>
+                  </pic:spPr>
+                </pic:pic>
+              </a:graphicData>
+            </a:graphic>
+          </wp:inline>
+        </w:drawing>
+      </w:r>
+    </w:p>
+    <w:p>
+      <w:pPr>
+        <w:pStyle w:val="Style2"/>
+        <w:numPr>
+          <w:ilvl w:val="0"/>
+          <w:numId w:val="0"/>
+        </w:numPr>
+        <w:ind w:left="360" w:firstLine="348"/>
+        <w:jc w:val="center"/>
+        <w:rPr>
+          <w:sz w:val="22"/>
+          <w:szCs w:val="22"/>
+        </w:rPr>
+      </w:pPr>
+      <w:r>
+        <w:rPr>
+          <w:sz w:val="22"/>
+          <w:szCs w:val="22"/>
+        </w:rPr>
+        <w:t xml:space="preserve">Fonte: </w:t>
+      </w:r>
+      <w:hyperlink r:id="rId15" w:history="1">
+        <w:r>
+          <w:rPr>
+            <w:rStyle w:val="Hyperlink"/>
+            <w:color w:val="000000" w:themeColor="text1"/>
+            <w:sz w:val="22"/>
+            <w:szCs w:val="22"/>
+            <w:u w:val="none"/>
+          </w:rPr>
+          <w:t>https://brasilescola.uol.com.br/geografia/energia-hidreletrica.htm</w:t>
+        </w:r>
+      </w:hyperlink>
+      <w:r>
+        <w:rPr>
+          <w:sz w:val="22"/>
+          <w:szCs w:val="22"/>
+        </w:rPr>
+        <w:tab/>
+      </w:r>
+    </w:p>
+    <w:p>
+      <w:pPr>
+        <w:pStyle w:val="Style2"/>
+        <w:numPr>
+          <w:ilvl w:val="0"/>
+          <w:numId w:val="0"/>
+        </w:numPr>
+        <w:ind w:left="792"/>
+      </w:pPr>
+    </w:p>
+    <w:p>
+      <w:pPr>
+        <w:pStyle w:val="Style2"/>
+        <w:numPr>
+          <w:ilvl w:val="0"/>
+          <w:numId w:val="0"/>
+        </w:numPr>
+        <w:ind w:left="792"/>
+      </w:pPr>
+    </w:p>
+    <w:p>
+      <w:pPr>
+        <w:pStyle w:val="Style2"/>
+        <w:numPr>
+          <w:ilvl w:val="0"/>
+          <w:numId w:val="0"/>
+        </w:numPr>
+        <w:ind w:left="360" w:firstLine="348"/>
+      </w:pPr>
+      <w:r>
+        <w:lastRenderedPageBreak/>
+        <w:t>Outra forma de geração de energia renovável é a energia solar. Pode ser gerada por placas fotovoltaicas que transformam diretamente a energia radiante em energia elétrica e as placas foto térmicas, que consistem em espelhos que refletem a luz para um único ponto que contem água, essa água evapora e o seu vapor vai para uma usina termoelétrica.</w:t>
+      </w:r>
+    </w:p>
+    <w:p>
+      <w:pPr>
+        <w:pStyle w:val="Style2"/>
+        <w:numPr>
+          <w:ilvl w:val="0"/>
+          <w:numId w:val="0"/>
+        </w:numPr>
+        <w:ind w:left="360" w:firstLine="348"/>
+      </w:pPr>
+    </w:p>
+    <w:p>
+      <w:pPr>
+        <w:pStyle w:val="Style2"/>
+        <w:numPr>
+          <w:ilvl w:val="0"/>
+          <w:numId w:val="0"/>
+        </w:numPr>
+        <w:ind w:left="360" w:firstLine="348"/>
+        <w:jc w:val="center"/>
+      </w:pPr>
+      <w:r>
+        <w:rPr>
+          <w:noProof/>
+        </w:rPr>
+        <w:pict w14:anchorId="6D97EDA7">
+          <v:shape id="_x0000_s1034" type="#_x0000_t202" style="position:absolute;left:0;text-align:left;margin-left:26.45pt;margin-top:1.5pt;width:225pt;height:16.05pt;z-index:251675136;mso-position-horizontal-relative:text;mso-position-vertical-relative:text" wrapcoords="-72 0 -72 21150 21600 21150 21600 0 -72 0" stroked="f">
+            <v:textbox inset="0,0,0,0">
+              <w:txbxContent>
+                <w:p>
+                  <w:pPr>
+                    <w:pStyle w:val="Legenda"/>
+                    <w:jc w:val="center"/>
+                    <w:rPr>
+                      <w:rFonts w:ascii="Arial" w:hAnsi="Arial" w:cs="Arial"/>
+                      <w:noProof/>
+                      <w:color w:val="000000" w:themeColor="text1"/>
+                      <w:sz w:val="28"/>
+                      <w:szCs w:val="28"/>
+                    </w:rPr>
+                  </w:pPr>
+                  <w:r>
+                    <w:rPr>
+                      <w:rFonts w:ascii="Arial" w:hAnsi="Arial" w:cs="Arial"/>
+                      <w:color w:val="000000" w:themeColor="text1"/>
+                      <w:sz w:val="20"/>
+                      <w:szCs w:val="20"/>
+                    </w:rPr>
+                    <w:t xml:space="preserve">Figura </w:t>
+                  </w:r>
+                  <w:r>
+                    <w:rPr>
+                      <w:rFonts w:ascii="Arial" w:hAnsi="Arial" w:cs="Arial"/>
+                      <w:color w:val="000000" w:themeColor="text1"/>
+                      <w:sz w:val="20"/>
+                      <w:szCs w:val="20"/>
+                    </w:rPr>
+                    <w:fldChar w:fldCharType="begin"/>
+                  </w:r>
+                  <w:r>
+                    <w:rPr>
+                      <w:rFonts w:ascii="Arial" w:hAnsi="Arial" w:cs="Arial"/>
+                      <w:color w:val="000000" w:themeColor="text1"/>
+                      <w:sz w:val="20"/>
+                      <w:szCs w:val="20"/>
+                    </w:rPr>
+                    <w:instrText xml:space="preserve"> SEQ Figura \* ARABIC </w:instrText>
+                  </w:r>
+                  <w:r>
+                    <w:rPr>
+                      <w:rFonts w:ascii="Arial" w:hAnsi="Arial" w:cs="Arial"/>
+                      <w:color w:val="000000" w:themeColor="text1"/>
+                      <w:sz w:val="20"/>
+                      <w:szCs w:val="20"/>
+                    </w:rPr>
+                    <w:fldChar w:fldCharType="separate"/>
+                  </w:r>
+                  <w:r>
+                    <w:rPr>
+                      <w:rFonts w:ascii="Arial" w:hAnsi="Arial" w:cs="Arial"/>
+                      <w:noProof/>
+                      <w:color w:val="000000" w:themeColor="text1"/>
+                      <w:sz w:val="20"/>
+                      <w:szCs w:val="20"/>
+                    </w:rPr>
+                    <w:t>5</w:t>
+                  </w:r>
+                  <w:r>
+                    <w:rPr>
+                      <w:rFonts w:ascii="Arial" w:hAnsi="Arial" w:cs="Arial"/>
+                      <w:color w:val="000000" w:themeColor="text1"/>
+                      <w:sz w:val="20"/>
+                      <w:szCs w:val="20"/>
+                    </w:rPr>
+                    <w:fldChar w:fldCharType="end"/>
+                  </w:r>
+                  <w:r>
+                    <w:rPr>
+                      <w:rFonts w:ascii="Arial" w:hAnsi="Arial" w:cs="Arial"/>
+                      <w:color w:val="000000" w:themeColor="text1"/>
+                      <w:sz w:val="20"/>
+                      <w:szCs w:val="20"/>
+                    </w:rPr>
+                    <w:t xml:space="preserve"> - Placa solar</w:t>
+                  </w:r>
+                </w:p>
+              </w:txbxContent>
+            </v:textbox>
+            <w10:wrap type="tight"/>
+          </v:shape>
+        </w:pict>
+      </w:r>
+      <w:r>
+        <w:rPr>
+          <w:noProof/>
+        </w:rPr>
+        <w:pict w14:anchorId="73B75160">
+          <v:shape id="_x0000_s1033" type="#_x0000_t202" style="position:absolute;left:0;text-align:left;margin-left:261pt;margin-top:1.8pt;width:198pt;height:15.75pt;z-index:251672064;mso-position-horizontal-relative:text;mso-position-vertical-relative:text" wrapcoords="-78 0 -78 21150 21600 21150 21600 0 -78 0" stroked="f">
+            <v:textbox style="mso-next-textbox:#_x0000_s1033" inset="0,0,0,0">
+              <w:txbxContent>
+                <w:p>
+                  <w:pPr>
+                    <w:pStyle w:val="Legenda"/>
+                    <w:jc w:val="center"/>
+                    <w:rPr>
+                      <w:rFonts w:ascii="Arial" w:hAnsi="Arial" w:cs="Arial"/>
+                      <w:noProof/>
+                      <w:color w:val="000000" w:themeColor="text1"/>
+                      <w:sz w:val="28"/>
+                      <w:szCs w:val="28"/>
+                    </w:rPr>
+                  </w:pPr>
+                  <w:r>
+                    <w:rPr>
+                      <w:rFonts w:ascii="Arial" w:hAnsi="Arial" w:cs="Arial"/>
+                      <w:color w:val="000000" w:themeColor="text1"/>
+                      <w:sz w:val="20"/>
+                      <w:szCs w:val="20"/>
+                    </w:rPr>
+                    <w:t xml:space="preserve">Figura </w:t>
+                  </w:r>
+                  <w:r>
+                    <w:rPr>
+                      <w:rFonts w:ascii="Arial" w:hAnsi="Arial" w:cs="Arial"/>
+                      <w:color w:val="000000" w:themeColor="text1"/>
+                      <w:sz w:val="20"/>
+                      <w:szCs w:val="20"/>
+                    </w:rPr>
+                    <w:t>6</w:t>
+                  </w:r>
+                  <w:r>
+                    <w:rPr>
+                      <w:rFonts w:ascii="Arial" w:hAnsi="Arial" w:cs="Arial"/>
+                      <w:color w:val="000000" w:themeColor="text1"/>
+                      <w:sz w:val="20"/>
+                      <w:szCs w:val="20"/>
+                    </w:rPr>
+                    <w:t xml:space="preserve"> - Geração </w:t>
+                  </w:r>
+                  <w:r>
+                    <w:rPr>
+                      <w:rFonts w:ascii="Arial" w:hAnsi="Arial" w:cs="Arial"/>
+                      <w:color w:val="000000" w:themeColor="text1"/>
+                      <w:sz w:val="20"/>
+                      <w:szCs w:val="20"/>
+                    </w:rPr>
+                    <w:t>foto térmica</w:t>
+                  </w:r>
+                </w:p>
+                <w:p>
+                  <w:pPr>
+                    <w:rPr>
+                      <w:sz w:val="24"/>
+                      <w:szCs w:val="24"/>
+                    </w:rPr>
+                  </w:pPr>
+                </w:p>
+              </w:txbxContent>
+            </v:textbox>
+            <w10:wrap type="tight"/>
+          </v:shape>
+        </w:pict>
+      </w:r>
+      <w:r>
+        <w:rPr>
+          <w:noProof/>
+        </w:rPr>
+        <w:drawing>
+          <wp:anchor distT="0" distB="0" distL="114300" distR="114300" simplePos="0" relativeHeight="251679744" behindDoc="1" locked="0" layoutInCell="1" allowOverlap="1" wp14:anchorId="2C276152" wp14:editId="1B796D6E">
+            <wp:simplePos x="0" y="0"/>
+            <wp:positionH relativeFrom="column">
+              <wp:posOffset>342468</wp:posOffset>
+            </wp:positionH>
+            <wp:positionV relativeFrom="paragraph">
+              <wp:posOffset>276225</wp:posOffset>
+            </wp:positionV>
+            <wp:extent cx="2857500" cy="1905000"/>
+            <wp:effectExtent l="0" t="0" r="0" b="0"/>
+            <wp:wrapTight wrapText="bothSides">
+              <wp:wrapPolygon edited="0">
+                <wp:start x="0" y="0"/>
+                <wp:lineTo x="0" y="21384"/>
+                <wp:lineTo x="21456" y="21384"/>
+                <wp:lineTo x="21456" y="0"/>
+                <wp:lineTo x="0" y="0"/>
+              </wp:wrapPolygon>
+            </wp:wrapTight>
+            <wp:docPr id="5" name="Imagem 5"/>
+            <wp:cNvGraphicFramePr>
+              <a:graphicFrameLocks xmlns:a="http://schemas.openxmlformats.org/drawingml/2006/main" noChangeAspect="1"/>
+            </wp:cNvGraphicFramePr>
+            <a:graphic xmlns:a="http://schemas.openxmlformats.org/drawingml/2006/main">
+              <a:graphicData uri="http://schemas.openxmlformats.org/drawingml/2006/picture">
+                <pic:pic xmlns:pic="http://schemas.openxmlformats.org/drawingml/2006/picture">
+                  <pic:nvPicPr>
+                    <pic:cNvPr id="0" name="Picture 7"/>
+                    <pic:cNvPicPr>
+                      <a:picLocks noChangeAspect="1" noChangeArrowheads="1"/>
+                    </pic:cNvPicPr>
+                  </pic:nvPicPr>
+                  <pic:blipFill>
+                    <a:blip r:embed="rId16">
+                      <a:extLst>
+                        <a:ext uri="{28A0092B-C50C-407E-A947-70E740481C1C}">
+                          <a14:useLocalDpi xmlns:a14="http://schemas.microsoft.com/office/drawing/2010/main" val="0"/>
+                        </a:ext>
+                      </a:extLst>
+                    </a:blip>
+                    <a:srcRect/>
+                    <a:stretch>
+                      <a:fillRect/>
+                    </a:stretch>
+                  </pic:blipFill>
+                  <pic:spPr bwMode="auto">
+                    <a:xfrm>
+                      <a:off x="0" y="0"/>
+                      <a:ext cx="2857500" cy="1905000"/>
+                    </a:xfrm>
+                    <a:prstGeom prst="rect">
+                      <a:avLst/>
+                    </a:prstGeom>
+                    <a:noFill/>
+                  </pic:spPr>
+                </pic:pic>
+              </a:graphicData>
+            </a:graphic>
+          </wp:anchor>
+        </w:drawing>
+      </w:r>
+    </w:p>
+    <w:p>
+      <w:pPr>
+        <w:pStyle w:val="Style2"/>
+        <w:numPr>
+          <w:ilvl w:val="0"/>
+          <w:numId w:val="0"/>
+        </w:numPr>
+        <w:ind w:left="360" w:firstLine="348"/>
+        <w:jc w:val="center"/>
+        <w:rPr>
+          <w:sz w:val="22"/>
+          <w:szCs w:val="22"/>
+        </w:rPr>
+      </w:pPr>
+      <w:r>
+        <w:rPr>
+          <w:noProof/>
+          <w:color w:val="000000" w:themeColor="text1"/>
+          <w:sz w:val="20"/>
+          <w:szCs w:val="20"/>
+        </w:rPr>
+        <w:drawing>
+          <wp:anchor distT="0" distB="0" distL="114300" distR="114300" simplePos="0" relativeHeight="251670528" behindDoc="1" locked="0" layoutInCell="1" allowOverlap="1" wp14:anchorId="3709A42F" wp14:editId="7B776F90">
+            <wp:simplePos x="0" y="0"/>
+            <wp:positionH relativeFrom="column">
+              <wp:posOffset>3266440</wp:posOffset>
+            </wp:positionH>
+            <wp:positionV relativeFrom="paragraph">
+              <wp:posOffset>13182</wp:posOffset>
+            </wp:positionV>
+            <wp:extent cx="2638425" cy="1186815"/>
+            <wp:effectExtent l="0" t="0" r="0" b="0"/>
+            <wp:wrapTight wrapText="bothSides">
+              <wp:wrapPolygon edited="0">
+                <wp:start x="0" y="0"/>
+                <wp:lineTo x="0" y="21149"/>
+                <wp:lineTo x="21522" y="21149"/>
+                <wp:lineTo x="21522" y="0"/>
+                <wp:lineTo x="0" y="0"/>
+              </wp:wrapPolygon>
+            </wp:wrapTight>
+            <wp:docPr id="6" name="Imagem 6"/>
+            <wp:cNvGraphicFramePr>
+              <a:graphicFrameLocks xmlns:a="http://schemas.openxmlformats.org/drawingml/2006/main" noChangeAspect="1"/>
+            </wp:cNvGraphicFramePr>
+            <a:graphic xmlns:a="http://schemas.openxmlformats.org/drawingml/2006/main">
+              <a:graphicData uri="http://schemas.openxmlformats.org/drawingml/2006/picture">
+                <pic:pic xmlns:pic="http://schemas.openxmlformats.org/drawingml/2006/picture">
+                  <pic:nvPicPr>
+                    <pic:cNvPr id="0" name="Picture 8"/>
+                    <pic:cNvPicPr>
+                      <a:picLocks noChangeAspect="1" noChangeArrowheads="1"/>
+                    </pic:cNvPicPr>
+                  </pic:nvPicPr>
+                  <pic:blipFill>
+                    <a:blip r:embed="rId17">
+                      <a:extLst>
+                        <a:ext uri="{28A0092B-C50C-407E-A947-70E740481C1C}">
+                          <a14:useLocalDpi xmlns:a14="http://schemas.microsoft.com/office/drawing/2010/main" val="0"/>
+                        </a:ext>
+                      </a:extLst>
+                    </a:blip>
+                    <a:srcRect/>
+                    <a:stretch>
+                      <a:fillRect/>
+                    </a:stretch>
+                  </pic:blipFill>
+                  <pic:spPr bwMode="auto">
+                    <a:xfrm>
+                      <a:off x="0" y="0"/>
+                      <a:ext cx="2638425" cy="1186815"/>
+                    </a:xfrm>
+                    <a:prstGeom prst="rect">
+                      <a:avLst/>
+                    </a:prstGeom>
+                    <a:noFill/>
+                  </pic:spPr>
+                </pic:pic>
+              </a:graphicData>
+            </a:graphic>
+          </wp:anchor>
+        </w:drawing>
+      </w:r>
+    </w:p>
+    <w:p>
+      <w:pPr>
+        <w:pStyle w:val="Style2"/>
+        <w:numPr>
+          <w:ilvl w:val="0"/>
+          <w:numId w:val="0"/>
+        </w:numPr>
+        <w:ind w:left="360" w:firstLine="348"/>
+        <w:jc w:val="center"/>
+        <w:rPr>
+          <w:sz w:val="22"/>
+          <w:szCs w:val="22"/>
+        </w:rPr>
+      </w:pPr>
+    </w:p>
+    <w:p>
+      <w:pPr>
+        <w:pStyle w:val="Style2"/>
+        <w:numPr>
+          <w:ilvl w:val="0"/>
+          <w:numId w:val="0"/>
+        </w:numPr>
+        <w:ind w:left="360" w:firstLine="348"/>
+        <w:jc w:val="center"/>
+        <w:rPr>
+          <w:sz w:val="22"/>
+          <w:szCs w:val="22"/>
+        </w:rPr>
+      </w:pPr>
+    </w:p>
+    <w:p>
+      <w:pPr>
+        <w:pStyle w:val="Style2"/>
+        <w:numPr>
+          <w:ilvl w:val="0"/>
+          <w:numId w:val="0"/>
+        </w:numPr>
+        <w:ind w:left="360" w:firstLine="348"/>
+        <w:jc w:val="center"/>
+        <w:rPr>
+          <w:sz w:val="22"/>
+          <w:szCs w:val="22"/>
+        </w:rPr>
+      </w:pPr>
+    </w:p>
+    <w:p>
+      <w:pPr>
+        <w:pStyle w:val="Style2"/>
+        <w:numPr>
+          <w:ilvl w:val="0"/>
+          <w:numId w:val="0"/>
+        </w:numPr>
+        <w:ind w:left="360" w:firstLine="348"/>
+        <w:jc w:val="center"/>
+        <w:rPr>
+          <w:sz w:val="22"/>
+          <w:szCs w:val="22"/>
+        </w:rPr>
+      </w:pPr>
+    </w:p>
+    <w:p>
+      <w:pPr>
+        <w:pStyle w:val="Style2"/>
+        <w:numPr>
+          <w:ilvl w:val="0"/>
+          <w:numId w:val="0"/>
+        </w:numPr>
+        <w:ind w:left="360" w:firstLine="348"/>
+        <w:jc w:val="center"/>
+        <w:rPr>
+          <w:sz w:val="22"/>
+          <w:szCs w:val="22"/>
+        </w:rPr>
+      </w:pPr>
+    </w:p>
+    <w:p>
+      <w:pPr>
+        <w:pStyle w:val="Style2"/>
+        <w:numPr>
+          <w:ilvl w:val="0"/>
+          <w:numId w:val="0"/>
+        </w:numPr>
+        <w:ind w:left="360" w:firstLine="348"/>
+        <w:jc w:val="center"/>
+        <w:rPr>
+          <w:sz w:val="22"/>
+          <w:szCs w:val="22"/>
+        </w:rPr>
+      </w:pPr>
+    </w:p>
+    <w:p>
+      <w:pPr>
+        <w:pStyle w:val="Style2"/>
+        <w:numPr>
+          <w:ilvl w:val="0"/>
+          <w:numId w:val="0"/>
+        </w:numPr>
+        <w:ind w:left="360" w:firstLine="348"/>
+        <w:jc w:val="center"/>
+        <w:rPr>
+          <w:sz w:val="22"/>
+          <w:szCs w:val="22"/>
+        </w:rPr>
+      </w:pPr>
+    </w:p>
+    <w:p>
+      <w:pPr>
+        <w:pStyle w:val="Style2"/>
+        <w:numPr>
+          <w:ilvl w:val="0"/>
+          <w:numId w:val="0"/>
+        </w:numPr>
+        <w:ind w:left="360" w:firstLine="348"/>
+        <w:jc w:val="center"/>
+        <w:rPr>
+          <w:sz w:val="22"/>
+          <w:szCs w:val="22"/>
+        </w:rPr>
+      </w:pPr>
+      <w:r>
+        <w:rPr>
+          <w:sz w:val="22"/>
+          <w:szCs w:val="22"/>
+        </w:rPr>
+        <w:t xml:space="preserve">Fonte: </w:t>
+      </w:r>
+      <w:hyperlink r:id="rId18" w:history="1">
+        <w:r>
+          <w:rPr>
+            <w:rStyle w:val="Hyperlink"/>
+            <w:color w:val="000000" w:themeColor="text1"/>
+            <w:sz w:val="22"/>
+            <w:szCs w:val="22"/>
+            <w:u w:val="none"/>
+          </w:rPr>
+          <w:t>https://luzsolar.com.br/o-que-e-e-como-funciona-o-processo-de-geracao-de-energia-eletrica/</w:t>
+        </w:r>
+      </w:hyperlink>
+      <w:r>
+        <w:rPr>
+          <w:sz w:val="22"/>
+          <w:szCs w:val="22"/>
+        </w:rPr>
+        <w:tab/>
+      </w:r>
+    </w:p>
+    <w:p>
+      <w:pPr>
+        <w:pStyle w:val="Style2"/>
+        <w:numPr>
+          <w:ilvl w:val="0"/>
+          <w:numId w:val="0"/>
+        </w:numPr>
+        <w:ind w:left="360" w:firstLine="348"/>
+        <w:rPr>
+          <w:sz w:val="22"/>
+          <w:szCs w:val="22"/>
+        </w:rPr>
+      </w:pPr>
+    </w:p>
+    <w:p>
+      <w:pPr>
+        <w:pStyle w:val="Style2"/>
+        <w:numPr>
+          <w:ilvl w:val="0"/>
+          <w:numId w:val="0"/>
+        </w:numPr>
+        <w:ind w:left="360" w:firstLine="348"/>
+        <w:rPr>
+          <w:sz w:val="22"/>
+          <w:szCs w:val="22"/>
+        </w:rPr>
+      </w:pPr>
+      <w:r>
+        <w:rPr>
+          <w:sz w:val="22"/>
+          <w:szCs w:val="22"/>
+        </w:rPr>
+        <w:t>Mais uma forma de geração de energia, é a eólica, utilizando aero geradores</w:t>
+      </w:r>
+      <w:r>
+        <w:rPr>
+          <w:sz w:val="22"/>
+          <w:szCs w:val="22"/>
+        </w:rPr>
+        <w:t xml:space="preserve"> ou turbinas eólicas</w:t>
+      </w:r>
+      <w:r>
+        <w:rPr>
+          <w:sz w:val="22"/>
+          <w:szCs w:val="22"/>
+        </w:rPr>
+        <w:t>,</w:t>
+      </w:r>
+      <w:r>
+        <w:rPr>
+          <w:sz w:val="22"/>
+          <w:szCs w:val="22"/>
+        </w:rPr>
+        <w:t xml:space="preserve"> que são </w:t>
+      </w:r>
+      <w:r>
+        <w:rPr>
+          <w:sz w:val="22"/>
+          <w:szCs w:val="22"/>
+        </w:rPr>
+        <w:t>hélices</w:t>
+      </w:r>
+      <w:r>
+        <w:rPr>
+          <w:sz w:val="22"/>
+          <w:szCs w:val="22"/>
+        </w:rPr>
+        <w:t xml:space="preserve"> enormes</w:t>
+      </w:r>
+      <w:r>
+        <w:rPr>
+          <w:sz w:val="22"/>
+          <w:szCs w:val="22"/>
+        </w:rPr>
+        <w:t xml:space="preserve"> que giram com o movimento do ar</w:t>
+      </w:r>
+      <w:r>
+        <w:rPr>
+          <w:sz w:val="22"/>
+          <w:szCs w:val="22"/>
+        </w:rPr>
+        <w:t xml:space="preserve"> e convertem esse giro em energia elétrica.</w:t>
+      </w:r>
+    </w:p>
+    <w:p>
+      <w:pPr>
+        <w:pStyle w:val="Style2"/>
+        <w:numPr>
+          <w:ilvl w:val="0"/>
+          <w:numId w:val="0"/>
+        </w:numPr>
+        <w:ind w:left="360" w:firstLine="348"/>
+        <w:rPr>
+          <w:sz w:val="22"/>
+          <w:szCs w:val="22"/>
+        </w:rPr>
+      </w:pPr>
+    </w:p>
+    <w:p>
+      <w:pPr>
+        <w:pStyle w:val="Legenda"/>
+        <w:keepNext/>
+        <w:jc w:val="center"/>
+        <w:rPr>
+          <w:rFonts w:ascii="Arial" w:hAnsi="Arial" w:cs="Arial"/>
+          <w:color w:val="000000" w:themeColor="text1"/>
+          <w:sz w:val="20"/>
+          <w:szCs w:val="20"/>
+        </w:rPr>
+      </w:pPr>
+      <w:r>
+        <w:rPr>
+          <w:rFonts w:ascii="Arial" w:hAnsi="Arial" w:cs="Arial"/>
+          <w:color w:val="000000" w:themeColor="text1"/>
+          <w:sz w:val="20"/>
+          <w:szCs w:val="20"/>
+        </w:rPr>
+        <w:t xml:space="preserve">Figura </w:t>
+      </w:r>
+      <w:r>
+        <w:rPr>
+          <w:rFonts w:ascii="Arial" w:hAnsi="Arial" w:cs="Arial"/>
+          <w:color w:val="000000" w:themeColor="text1"/>
+          <w:sz w:val="20"/>
+          <w:szCs w:val="20"/>
+        </w:rPr>
+        <w:fldChar w:fldCharType="begin"/>
+      </w:r>
+      <w:r>
+        <w:rPr>
+          <w:rFonts w:ascii="Arial" w:hAnsi="Arial" w:cs="Arial"/>
+          <w:color w:val="000000" w:themeColor="text1"/>
+          <w:sz w:val="20"/>
+          <w:szCs w:val="20"/>
+        </w:rPr>
+        <w:instrText xml:space="preserve"> SEQ Figura \* ARABIC </w:instrText>
+      </w:r>
+      <w:r>
+        <w:rPr>
+          <w:rFonts w:ascii="Arial" w:hAnsi="Arial" w:cs="Arial"/>
+          <w:color w:val="000000" w:themeColor="text1"/>
+          <w:sz w:val="20"/>
+          <w:szCs w:val="20"/>
+        </w:rPr>
+        <w:fldChar w:fldCharType="separate"/>
+      </w:r>
+      <w:r>
+        <w:rPr>
+          <w:rFonts w:ascii="Arial" w:hAnsi="Arial" w:cs="Arial"/>
+          <w:noProof/>
+          <w:color w:val="000000" w:themeColor="text1"/>
+          <w:sz w:val="20"/>
+          <w:szCs w:val="20"/>
+        </w:rPr>
+        <w:t>6</w:t>
+      </w:r>
+      <w:r>
+        <w:rPr>
+          <w:rFonts w:ascii="Arial" w:hAnsi="Arial" w:cs="Arial"/>
+          <w:color w:val="000000" w:themeColor="text1"/>
+          <w:sz w:val="20"/>
+          <w:szCs w:val="20"/>
+        </w:rPr>
+        <w:fldChar w:fldCharType="end"/>
+      </w:r>
+      <w:r>
+        <w:rPr>
+          <w:rFonts w:ascii="Arial" w:hAnsi="Arial" w:cs="Arial"/>
+          <w:color w:val="000000" w:themeColor="text1"/>
+          <w:sz w:val="20"/>
+          <w:szCs w:val="20"/>
+        </w:rPr>
+        <w:t xml:space="preserve"> - Turbina eólica</w:t>
+      </w:r>
+    </w:p>
+    <w:p>
+      <w:pPr>
+        <w:pStyle w:val="Style2"/>
+        <w:numPr>
+          <w:ilvl w:val="0"/>
+          <w:numId w:val="0"/>
+        </w:numPr>
+        <w:ind w:left="360" w:firstLine="348"/>
+        <w:jc w:val="center"/>
+        <w:rPr>
+          <w:sz w:val="22"/>
+          <w:szCs w:val="22"/>
+        </w:rPr>
+      </w:pPr>
+      <w:r>
+        <w:rPr>
+          <w:noProof/>
+        </w:rPr>
+        <w:drawing>
+          <wp:inline distT="0" distB="0" distL="0" distR="0" wp14:anchorId="27945CC8" wp14:editId="5B94C42A">
+            <wp:extent cx="4231759" cy="1935675"/>
+            <wp:effectExtent l="0" t="0" r="0" b="0"/>
+            <wp:docPr id="7" name="Imagem 7" descr="como-funciona-um-aerogerador"/>
+            <wp:cNvGraphicFramePr>
+              <a:graphicFrameLocks xmlns:a="http://schemas.openxmlformats.org/drawingml/2006/main" noChangeAspect="1"/>
+            </wp:cNvGraphicFramePr>
+            <a:graphic xmlns:a="http://schemas.openxmlformats.org/drawingml/2006/main">
+              <a:graphicData uri="http://schemas.openxmlformats.org/drawingml/2006/picture">
+                <pic:pic xmlns:pic="http://schemas.openxmlformats.org/drawingml/2006/picture">
+                  <pic:nvPicPr>
+                    <pic:cNvPr id="0" name="Picture 9" descr="como-funciona-um-aerogerador"/>
+                    <pic:cNvPicPr>
+                      <a:picLocks noChangeAspect="1" noChangeArrowheads="1"/>
+                    </pic:cNvPicPr>
+                  </pic:nvPicPr>
+                  <pic:blipFill>
+                    <a:blip r:embed="rId19">
+                      <a:extLst>
+                        <a:ext uri="{28A0092B-C50C-407E-A947-70E740481C1C}">
+                          <a14:useLocalDpi xmlns:a14="http://schemas.microsoft.com/office/drawing/2010/main" val="0"/>
+                        </a:ext>
+                      </a:extLst>
+                    </a:blip>
+                    <a:srcRect/>
+                    <a:stretch>
+                      <a:fillRect/>
+                    </a:stretch>
+                  </pic:blipFill>
+                  <pic:spPr bwMode="auto">
+                    <a:xfrm>
+                      <a:off x="0" y="0"/>
+                      <a:ext cx="4252668" cy="1945239"/>
+                    </a:xfrm>
+                    <a:prstGeom prst="rect">
+                      <a:avLst/>
+                    </a:prstGeom>
+                    <a:noFill/>
+                    <a:ln>
+                      <a:noFill/>
+                    </a:ln>
+                  </pic:spPr>
+                </pic:pic>
+              </a:graphicData>
+            </a:graphic>
+          </wp:inline>
+        </w:drawing>
+      </w:r>
+    </w:p>
+    <w:p>
+      <w:pPr>
+        <w:pStyle w:val="Style2"/>
+        <w:numPr>
+          <w:ilvl w:val="0"/>
+          <w:numId w:val="0"/>
+        </w:numPr>
+        <w:ind w:left="360" w:firstLine="348"/>
+        <w:jc w:val="center"/>
+        <w:rPr>
+          <w:sz w:val="22"/>
+          <w:szCs w:val="22"/>
+        </w:rPr>
+      </w:pPr>
+      <w:r>
+        <w:rPr>
+          <w:sz w:val="22"/>
+          <w:szCs w:val="22"/>
+        </w:rPr>
+        <w:t xml:space="preserve">Fonte: </w:t>
+      </w:r>
+      <w:hyperlink r:id="rId20" w:history="1">
+        <w:r>
+          <w:rPr>
+            <w:rStyle w:val="Hyperlink"/>
+            <w:color w:val="000000" w:themeColor="text1"/>
+            <w:sz w:val="22"/>
+            <w:szCs w:val="22"/>
+            <w:u w:val="none"/>
+          </w:rPr>
+          <w:t>https://www.neoenergia.com/pt-br/te-interessa/meio-ambiente/Paginas/como-funciona-um-aerogerador.aspx</w:t>
+        </w:r>
+      </w:hyperlink>
+      <w:r>
+        <w:rPr>
+          <w:color w:val="000000" w:themeColor="text1"/>
+          <w:sz w:val="22"/>
+          <w:szCs w:val="22"/>
+        </w:rPr>
+        <w:tab/>
       </w:r>
     </w:p>
     <w:p>
@@ -909,6 +2304,7 @@
         <w:pStyle w:val="TituloXX"/>
       </w:pPr>
       <w:r>
+        <w:lastRenderedPageBreak/>
         <w:t>SEÇÃO SECUNDÁRIA</w:t>
       </w:r>
       <w:r>
@@ -1051,10 +2447,16 @@
     <w:p>
       <w:pPr>
         <w:pStyle w:val="Default"/>
-      </w:pPr>
+        <w:rPr>
+          <w:u w:val="single"/>
+        </w:rPr>
+      </w:pPr>
+      <w:r>
+        <w:t>https://luzsolar.com.br/o-que-e-e-como-funciona-o-processo-de-geracao-de-energia-eletrica/</w:t>
+      </w:r>
     </w:p>
     <w:sectPr>
-      <w:headerReference w:type="default" r:id="rId10"/>
+      <w:headerReference w:type="default" r:id="rId21"/>
       <w:pgSz w:w="12240" w:h="15840"/>
       <w:pgMar w:top="1701" w:right="1134" w:bottom="1134" w:left="1701" w:header="720" w:footer="720" w:gutter="0"/>
       <w:cols w:space="720"/>

</xml_diff>